<commit_message>
WBS Hierarchical View Update
</commit_message>
<xml_diff>
--- a/documentation/projman/Week 4 - 7/Nacor Industries - Work Breakdown Structure.docx
+++ b/documentation/projman/Week 4 - 7/Nacor Industries - Work Breakdown Structure.docx
@@ -180,7 +180,27 @@
           <w:sz w:val="28"/>
           <w:szCs w:val="28"/>
         </w:rPr>
-        <w:t>3 Humabon Place, Brgy. Magallanes</w:t>
+        <w:t xml:space="preserve">3 Humabon Place, </w:t>
+      </w:r>
+      <w:proofErr w:type="spellStart"/>
+      <w:r>
+        <w:rPr>
+          <w:b/>
+          <w:smallCaps/>
+          <w:sz w:val="28"/>
+          <w:szCs w:val="28"/>
+        </w:rPr>
+        <w:t>Brgy</w:t>
+      </w:r>
+      <w:proofErr w:type="spellEnd"/>
+      <w:r>
+        <w:rPr>
+          <w:b/>
+          <w:smallCaps/>
+          <w:sz w:val="28"/>
+          <w:szCs w:val="28"/>
+        </w:rPr>
+        <w:t>. Magallanes</w:t>
       </w:r>
     </w:p>
     <w:p>
@@ -584,13 +604,7 @@
         </w:numPr>
       </w:pPr>
       <w:r>
-        <w:t xml:space="preserve">Chapter </w:t>
-      </w:r>
-      <w:r>
-        <w:t>6</w:t>
-      </w:r>
-      <w:r>
-        <w:t xml:space="preserve"> Progression</w:t>
+        <w:t>Chapter 6 Progression</w:t>
       </w:r>
     </w:p>
     <w:p>
@@ -2020,6 +2034,41 @@
           </w:tcPr>
           <w:p>
             <w:r>
+              <w:t>4</w:t>
+            </w:r>
+          </w:p>
+        </w:tc>
+        <w:tc>
+          <w:tcPr>
+            <w:tcW w:w="2160" w:type="dxa"/>
+            <w:shd w:val="clear" w:color="auto" w:fill="FFFFFF" w:themeFill="background1"/>
+          </w:tcPr>
+          <w:p>
+            <w:r>
+              <w:t>1.1.2.1</w:t>
+            </w:r>
+          </w:p>
+        </w:tc>
+        <w:tc>
+          <w:tcPr>
+            <w:tcW w:w="5850" w:type="dxa"/>
+            <w:shd w:val="clear" w:color="auto" w:fill="FFFFFF" w:themeFill="background1"/>
+          </w:tcPr>
+          <w:p>
+            <w:r>
+              <w:t>Deliverable: Client Signed Form</w:t>
+            </w:r>
+          </w:p>
+        </w:tc>
+      </w:tr>
+      <w:tr>
+        <w:tc>
+          <w:tcPr>
+            <w:tcW w:w="1075" w:type="dxa"/>
+            <w:shd w:val="clear" w:color="auto" w:fill="FFFFFF" w:themeFill="background1"/>
+          </w:tcPr>
+          <w:p>
+            <w:r>
               <w:t>3</w:t>
             </w:r>
           </w:p>
@@ -2055,6 +2104,41 @@
           </w:tcPr>
           <w:p>
             <w:r>
+              <w:t>4</w:t>
+            </w:r>
+          </w:p>
+        </w:tc>
+        <w:tc>
+          <w:tcPr>
+            <w:tcW w:w="2160" w:type="dxa"/>
+            <w:shd w:val="clear" w:color="auto" w:fill="FFFFFF" w:themeFill="background1"/>
+          </w:tcPr>
+          <w:p>
+            <w:r>
+              <w:t>1.1.3.1</w:t>
+            </w:r>
+          </w:p>
+        </w:tc>
+        <w:tc>
+          <w:tcPr>
+            <w:tcW w:w="5850" w:type="dxa"/>
+            <w:shd w:val="clear" w:color="auto" w:fill="FFFFFF" w:themeFill="background1"/>
+          </w:tcPr>
+          <w:p>
+            <w:r>
+              <w:t>Deliverable: Advisor Signed Form</w:t>
+            </w:r>
+          </w:p>
+        </w:tc>
+      </w:tr>
+      <w:tr>
+        <w:tc>
+          <w:tcPr>
+            <w:tcW w:w="1075" w:type="dxa"/>
+            <w:shd w:val="clear" w:color="auto" w:fill="FFFFFF" w:themeFill="background1"/>
+          </w:tcPr>
+          <w:p>
+            <w:r>
               <w:t>3</w:t>
             </w:r>
           </w:p>
@@ -2066,7 +2150,7 @@
           </w:tcPr>
           <w:p>
             <w:r>
-              <w:t>1.1.4</w:t>
+              <w:t>1.1.5</w:t>
             </w:r>
           </w:p>
         </w:tc>
@@ -2077,42 +2161,10 @@
           </w:tcPr>
           <w:p>
             <w:r>
-              <w:t>Advisor/Consultant/Client Signed Forms</w:t>
-            </w:r>
-          </w:p>
-        </w:tc>
-      </w:tr>
-      <w:tr>
-        <w:tc>
-          <w:tcPr>
-            <w:tcW w:w="1075" w:type="dxa"/>
-            <w:shd w:val="clear" w:color="auto" w:fill="FFFFFF" w:themeFill="background1"/>
-          </w:tcPr>
-          <w:p>
-            <w:r>
-              <w:t>3</w:t>
-            </w:r>
-          </w:p>
-        </w:tc>
-        <w:tc>
-          <w:tcPr>
-            <w:tcW w:w="2160" w:type="dxa"/>
-            <w:shd w:val="clear" w:color="auto" w:fill="FFFFFF" w:themeFill="background1"/>
-          </w:tcPr>
-          <w:p>
-            <w:r>
-              <w:t>1.1.5</w:t>
-            </w:r>
-          </w:p>
-        </w:tc>
-        <w:tc>
-          <w:tcPr>
-            <w:tcW w:w="5850" w:type="dxa"/>
-            <w:shd w:val="clear" w:color="auto" w:fill="FFFFFF" w:themeFill="background1"/>
-          </w:tcPr>
-          <w:p>
-            <w:r>
-              <w:t>Deliverable: Project Idea</w:t>
+              <w:t>Milestone</w:t>
+            </w:r>
+            <w:r>
+              <w:t>: Project Idea</w:t>
             </w:r>
           </w:p>
         </w:tc>
@@ -2305,17 +2357,302 @@
           </w:tcPr>
           <w:p>
             <w:r>
+              <w:t>4</w:t>
+            </w:r>
+          </w:p>
+        </w:tc>
+        <w:tc>
+          <w:tcPr>
+            <w:tcW w:w="2160" w:type="dxa"/>
+            <w:shd w:val="clear" w:color="auto" w:fill="FFFFFF" w:themeFill="background1"/>
+          </w:tcPr>
+          <w:p>
+            <w:r>
+              <w:t>1.2.4.1</w:t>
+            </w:r>
+          </w:p>
+        </w:tc>
+        <w:tc>
+          <w:tcPr>
+            <w:tcW w:w="5850" w:type="dxa"/>
+            <w:shd w:val="clear" w:color="auto" w:fill="FFFFFF" w:themeFill="background1"/>
+          </w:tcPr>
+          <w:p>
+            <w:pPr>
+              <w:tabs>
+                <w:tab w:val="left" w:pos="1680"/>
+              </w:tabs>
+            </w:pPr>
+            <w:r>
+              <w:t>Chapter 1 Progression</w:t>
+            </w:r>
+          </w:p>
+        </w:tc>
+      </w:tr>
+      <w:tr>
+        <w:tc>
+          <w:tcPr>
+            <w:tcW w:w="1075" w:type="dxa"/>
+            <w:shd w:val="clear" w:color="auto" w:fill="FFFFFF" w:themeFill="background1"/>
+          </w:tcPr>
+          <w:p>
+            <w:r>
+              <w:t>4</w:t>
+            </w:r>
+          </w:p>
+        </w:tc>
+        <w:tc>
+          <w:tcPr>
+            <w:tcW w:w="2160" w:type="dxa"/>
+            <w:shd w:val="clear" w:color="auto" w:fill="FFFFFF" w:themeFill="background1"/>
+          </w:tcPr>
+          <w:p>
+            <w:r>
+              <w:t>1.2.4.</w:t>
+            </w:r>
+            <w:r>
+              <w:t>2</w:t>
+            </w:r>
+          </w:p>
+        </w:tc>
+        <w:tc>
+          <w:tcPr>
+            <w:tcW w:w="5850" w:type="dxa"/>
+            <w:shd w:val="clear" w:color="auto" w:fill="FFFFFF" w:themeFill="background1"/>
+          </w:tcPr>
+          <w:p>
+            <w:pPr>
+              <w:tabs>
+                <w:tab w:val="left" w:pos="1680"/>
+              </w:tabs>
+            </w:pPr>
+            <w:r>
+              <w:t>Chapter</w:t>
+            </w:r>
+            <w:r>
+              <w:t xml:space="preserve"> 2</w:t>
+            </w:r>
+            <w:r>
+              <w:t xml:space="preserve"> Progression</w:t>
+            </w:r>
+          </w:p>
+        </w:tc>
+      </w:tr>
+      <w:tr>
+        <w:tc>
+          <w:tcPr>
+            <w:tcW w:w="1075" w:type="dxa"/>
+            <w:shd w:val="clear" w:color="auto" w:fill="FFFFFF" w:themeFill="background1"/>
+          </w:tcPr>
+          <w:p>
+            <w:r>
+              <w:t>4</w:t>
+            </w:r>
+          </w:p>
+        </w:tc>
+        <w:tc>
+          <w:tcPr>
+            <w:tcW w:w="2160" w:type="dxa"/>
+            <w:shd w:val="clear" w:color="auto" w:fill="FFFFFF" w:themeFill="background1"/>
+          </w:tcPr>
+          <w:p>
+            <w:r>
+              <w:t>1.2.4.</w:t>
+            </w:r>
+            <w:r>
               <w:t>3</w:t>
             </w:r>
           </w:p>
         </w:tc>
         <w:tc>
           <w:tcPr>
+            <w:tcW w:w="5850" w:type="dxa"/>
+            <w:shd w:val="clear" w:color="auto" w:fill="FFFFFF" w:themeFill="background1"/>
+          </w:tcPr>
+          <w:p>
+            <w:pPr>
+              <w:tabs>
+                <w:tab w:val="left" w:pos="1680"/>
+              </w:tabs>
+            </w:pPr>
+            <w:r>
+              <w:t xml:space="preserve">Chapter </w:t>
+            </w:r>
+            <w:r>
+              <w:t>3</w:t>
+            </w:r>
+            <w:r>
+              <w:t xml:space="preserve"> Progression</w:t>
+            </w:r>
+          </w:p>
+        </w:tc>
+      </w:tr>
+      <w:tr>
+        <w:tc>
+          <w:tcPr>
+            <w:tcW w:w="1075" w:type="dxa"/>
+            <w:shd w:val="clear" w:color="auto" w:fill="FFFFFF" w:themeFill="background1"/>
+          </w:tcPr>
+          <w:p>
+            <w:r>
+              <w:t>4</w:t>
+            </w:r>
+          </w:p>
+        </w:tc>
+        <w:tc>
+          <w:tcPr>
             <w:tcW w:w="2160" w:type="dxa"/>
             <w:shd w:val="clear" w:color="auto" w:fill="FFFFFF" w:themeFill="background1"/>
           </w:tcPr>
           <w:p>
             <w:r>
+              <w:t>1.2.4.</w:t>
+            </w:r>
+            <w:r>
+              <w:t>4</w:t>
+            </w:r>
+          </w:p>
+        </w:tc>
+        <w:tc>
+          <w:tcPr>
+            <w:tcW w:w="5850" w:type="dxa"/>
+            <w:shd w:val="clear" w:color="auto" w:fill="FFFFFF" w:themeFill="background1"/>
+          </w:tcPr>
+          <w:p>
+            <w:pPr>
+              <w:tabs>
+                <w:tab w:val="left" w:pos="1680"/>
+              </w:tabs>
+            </w:pPr>
+            <w:r>
+              <w:t xml:space="preserve">Chapter </w:t>
+            </w:r>
+            <w:r>
+              <w:t>4</w:t>
+            </w:r>
+            <w:r>
+              <w:t xml:space="preserve"> Progression</w:t>
+            </w:r>
+          </w:p>
+        </w:tc>
+      </w:tr>
+      <w:tr>
+        <w:tc>
+          <w:tcPr>
+            <w:tcW w:w="1075" w:type="dxa"/>
+            <w:shd w:val="clear" w:color="auto" w:fill="FFFFFF" w:themeFill="background1"/>
+          </w:tcPr>
+          <w:p>
+            <w:r>
+              <w:t>4</w:t>
+            </w:r>
+          </w:p>
+        </w:tc>
+        <w:tc>
+          <w:tcPr>
+            <w:tcW w:w="2160" w:type="dxa"/>
+            <w:shd w:val="clear" w:color="auto" w:fill="FFFFFF" w:themeFill="background1"/>
+          </w:tcPr>
+          <w:p>
+            <w:r>
+              <w:t>1.2.4.</w:t>
+            </w:r>
+            <w:r>
+              <w:t>5</w:t>
+            </w:r>
+          </w:p>
+        </w:tc>
+        <w:tc>
+          <w:tcPr>
+            <w:tcW w:w="5850" w:type="dxa"/>
+            <w:shd w:val="clear" w:color="auto" w:fill="FFFFFF" w:themeFill="background1"/>
+          </w:tcPr>
+          <w:p>
+            <w:pPr>
+              <w:tabs>
+                <w:tab w:val="left" w:pos="1680"/>
+              </w:tabs>
+            </w:pPr>
+            <w:r>
+              <w:t xml:space="preserve">Chapter </w:t>
+            </w:r>
+            <w:r>
+              <w:t>5</w:t>
+            </w:r>
+            <w:r>
+              <w:t xml:space="preserve"> Progression</w:t>
+            </w:r>
+          </w:p>
+        </w:tc>
+      </w:tr>
+      <w:tr>
+        <w:tc>
+          <w:tcPr>
+            <w:tcW w:w="1075" w:type="dxa"/>
+            <w:shd w:val="clear" w:color="auto" w:fill="FFFFFF" w:themeFill="background1"/>
+          </w:tcPr>
+          <w:p>
+            <w:r>
+              <w:t>4</w:t>
+            </w:r>
+          </w:p>
+        </w:tc>
+        <w:tc>
+          <w:tcPr>
+            <w:tcW w:w="2160" w:type="dxa"/>
+            <w:shd w:val="clear" w:color="auto" w:fill="FFFFFF" w:themeFill="background1"/>
+          </w:tcPr>
+          <w:p>
+            <w:r>
+              <w:t>1.2.4.</w:t>
+            </w:r>
+            <w:r>
+              <w:t>6</w:t>
+            </w:r>
+          </w:p>
+        </w:tc>
+        <w:tc>
+          <w:tcPr>
+            <w:tcW w:w="5850" w:type="dxa"/>
+            <w:shd w:val="clear" w:color="auto" w:fill="FFFFFF" w:themeFill="background1"/>
+          </w:tcPr>
+          <w:p>
+            <w:pPr>
+              <w:tabs>
+                <w:tab w:val="left" w:pos="1680"/>
+              </w:tabs>
+            </w:pPr>
+            <w:r>
+              <w:t xml:space="preserve">Chapter </w:t>
+            </w:r>
+            <w:r>
+              <w:t>6</w:t>
+            </w:r>
+            <w:r>
+              <w:t xml:space="preserve"> Progression</w:t>
+            </w:r>
+          </w:p>
+        </w:tc>
+      </w:tr>
+      <w:tr>
+        <w:tc>
+          <w:tcPr>
+            <w:tcW w:w="1075" w:type="dxa"/>
+            <w:shd w:val="clear" w:color="auto" w:fill="FFFFFF" w:themeFill="background1"/>
+          </w:tcPr>
+          <w:p>
+            <w:r>
+              <w:t>3</w:t>
+            </w:r>
+          </w:p>
+        </w:tc>
+        <w:tc>
+          <w:tcPr>
+            <w:tcW w:w="2160" w:type="dxa"/>
+            <w:shd w:val="clear" w:color="auto" w:fill="FFFFFF" w:themeFill="background1"/>
+          </w:tcPr>
+          <w:p>
+            <w:r>
               <w:t>1.2.5</w:t>
             </w:r>
           </w:p>
@@ -2327,7 +2664,7 @@
           </w:tcPr>
           <w:p>
             <w:r>
-              <w:t>SOP Progression</w:t>
+              <w:t>Project Proposal Editing</w:t>
             </w:r>
           </w:p>
         </w:tc>
@@ -2352,111 +2689,6 @@
           <w:p>
             <w:r>
               <w:t>1.2.6</w:t>
-            </w:r>
-          </w:p>
-        </w:tc>
-        <w:tc>
-          <w:tcPr>
-            <w:tcW w:w="5850" w:type="dxa"/>
-            <w:shd w:val="clear" w:color="auto" w:fill="FFFFFF" w:themeFill="background1"/>
-          </w:tcPr>
-          <w:p>
-            <w:r>
-              <w:t>Objective Progression</w:t>
-            </w:r>
-          </w:p>
-        </w:tc>
-      </w:tr>
-      <w:tr>
-        <w:tc>
-          <w:tcPr>
-            <w:tcW w:w="1075" w:type="dxa"/>
-            <w:shd w:val="clear" w:color="auto" w:fill="FFFFFF" w:themeFill="background1"/>
-          </w:tcPr>
-          <w:p>
-            <w:r>
-              <w:t>3</w:t>
-            </w:r>
-          </w:p>
-        </w:tc>
-        <w:tc>
-          <w:tcPr>
-            <w:tcW w:w="2160" w:type="dxa"/>
-            <w:shd w:val="clear" w:color="auto" w:fill="FFFFFF" w:themeFill="background1"/>
-          </w:tcPr>
-          <w:p>
-            <w:r>
-              <w:t>1.2.7</w:t>
-            </w:r>
-          </w:p>
-        </w:tc>
-        <w:tc>
-          <w:tcPr>
-            <w:tcW w:w="5850" w:type="dxa"/>
-            <w:shd w:val="clear" w:color="auto" w:fill="FFFFFF" w:themeFill="background1"/>
-          </w:tcPr>
-          <w:p>
-            <w:r>
-              <w:t>Wireframe Progression</w:t>
-            </w:r>
-          </w:p>
-        </w:tc>
-      </w:tr>
-      <w:tr>
-        <w:tc>
-          <w:tcPr>
-            <w:tcW w:w="1075" w:type="dxa"/>
-            <w:shd w:val="clear" w:color="auto" w:fill="FFFFFF" w:themeFill="background1"/>
-          </w:tcPr>
-          <w:p>
-            <w:r>
-              <w:t>3</w:t>
-            </w:r>
-          </w:p>
-        </w:tc>
-        <w:tc>
-          <w:tcPr>
-            <w:tcW w:w="2160" w:type="dxa"/>
-            <w:shd w:val="clear" w:color="auto" w:fill="FFFFFF" w:themeFill="background1"/>
-          </w:tcPr>
-          <w:p>
-            <w:r>
-              <w:t>1.2.8</w:t>
-            </w:r>
-          </w:p>
-        </w:tc>
-        <w:tc>
-          <w:tcPr>
-            <w:tcW w:w="5850" w:type="dxa"/>
-            <w:shd w:val="clear" w:color="auto" w:fill="FFFFFF" w:themeFill="background1"/>
-          </w:tcPr>
-          <w:p>
-            <w:r>
-              <w:t>Project Proposal Editing</w:t>
-            </w:r>
-          </w:p>
-        </w:tc>
-      </w:tr>
-      <w:tr>
-        <w:tc>
-          <w:tcPr>
-            <w:tcW w:w="1075" w:type="dxa"/>
-            <w:shd w:val="clear" w:color="auto" w:fill="FFFFFF" w:themeFill="background1"/>
-          </w:tcPr>
-          <w:p>
-            <w:r>
-              <w:t>3</w:t>
-            </w:r>
-          </w:p>
-        </w:tc>
-        <w:tc>
-          <w:tcPr>
-            <w:tcW w:w="2160" w:type="dxa"/>
-            <w:shd w:val="clear" w:color="auto" w:fill="FFFFFF" w:themeFill="background1"/>
-          </w:tcPr>
-          <w:p>
-            <w:r>
-              <w:t>1.2.9</w:t>
             </w:r>
           </w:p>
         </w:tc>
@@ -2494,7 +2726,7 @@
           </w:tcPr>
           <w:p>
             <w:r>
-              <w:t>1.2.10</w:t>
+              <w:t>1.2.7</w:t>
             </w:r>
           </w:p>
         </w:tc>
@@ -2529,7 +2761,7 @@
           </w:tcPr>
           <w:p>
             <w:r>
-              <w:t>1.2.11</w:t>
+              <w:t>1.2.8</w:t>
             </w:r>
           </w:p>
         </w:tc>
@@ -2728,17 +2960,550 @@
           </w:tcPr>
           <w:p>
             <w:r>
+              <w:t>4</w:t>
+            </w:r>
+          </w:p>
+        </w:tc>
+        <w:tc>
+          <w:tcPr>
+            <w:tcW w:w="2160" w:type="dxa"/>
+            <w:shd w:val="clear" w:color="auto" w:fill="FFFFFF" w:themeFill="background1"/>
+          </w:tcPr>
+          <w:p>
+            <w:r>
+              <w:t>1.3.4</w:t>
+            </w:r>
+            <w:r>
+              <w:t>.1</w:t>
+            </w:r>
+          </w:p>
+        </w:tc>
+        <w:tc>
+          <w:tcPr>
+            <w:tcW w:w="5850" w:type="dxa"/>
+            <w:shd w:val="clear" w:color="auto" w:fill="FFFFFF" w:themeFill="background1"/>
+          </w:tcPr>
+          <w:p>
+            <w:r>
+              <w:t>Event Table</w:t>
+            </w:r>
+          </w:p>
+        </w:tc>
+      </w:tr>
+      <w:tr>
+        <w:tc>
+          <w:tcPr>
+            <w:tcW w:w="1075" w:type="dxa"/>
+            <w:shd w:val="clear" w:color="auto" w:fill="FFFFFF" w:themeFill="background1"/>
+          </w:tcPr>
+          <w:p>
+            <w:r>
+              <w:t>4</w:t>
+            </w:r>
+          </w:p>
+        </w:tc>
+        <w:tc>
+          <w:tcPr>
+            <w:tcW w:w="2160" w:type="dxa"/>
+            <w:shd w:val="clear" w:color="auto" w:fill="FFFFFF" w:themeFill="background1"/>
+          </w:tcPr>
+          <w:p>
+            <w:r>
+              <w:t>1.3.4.</w:t>
+            </w:r>
+            <w:r>
+              <w:t>2</w:t>
+            </w:r>
+          </w:p>
+        </w:tc>
+        <w:tc>
+          <w:tcPr>
+            <w:tcW w:w="5850" w:type="dxa"/>
+            <w:shd w:val="clear" w:color="auto" w:fill="FFFFFF" w:themeFill="background1"/>
+          </w:tcPr>
+          <w:p>
+            <w:r>
+              <w:t>Use Case Diagram</w:t>
+            </w:r>
+          </w:p>
+        </w:tc>
+      </w:tr>
+      <w:tr>
+        <w:tc>
+          <w:tcPr>
+            <w:tcW w:w="1075" w:type="dxa"/>
+            <w:shd w:val="clear" w:color="auto" w:fill="FFFFFF" w:themeFill="background1"/>
+          </w:tcPr>
+          <w:p>
+            <w:r>
+              <w:t>4</w:t>
+            </w:r>
+          </w:p>
+        </w:tc>
+        <w:tc>
+          <w:tcPr>
+            <w:tcW w:w="2160" w:type="dxa"/>
+            <w:shd w:val="clear" w:color="auto" w:fill="FFFFFF" w:themeFill="background1"/>
+          </w:tcPr>
+          <w:p>
+            <w:r>
+              <w:t>1.3.4.</w:t>
+            </w:r>
+            <w:r>
               <w:t>3</w:t>
             </w:r>
           </w:p>
         </w:tc>
         <w:tc>
           <w:tcPr>
+            <w:tcW w:w="5850" w:type="dxa"/>
+            <w:shd w:val="clear" w:color="auto" w:fill="FFFFFF" w:themeFill="background1"/>
+          </w:tcPr>
+          <w:p>
+            <w:r>
+              <w:t>Use Case Full Description</w:t>
+            </w:r>
+          </w:p>
+        </w:tc>
+      </w:tr>
+      <w:tr>
+        <w:tc>
+          <w:tcPr>
+            <w:tcW w:w="1075" w:type="dxa"/>
+            <w:shd w:val="clear" w:color="auto" w:fill="FFFFFF" w:themeFill="background1"/>
+          </w:tcPr>
+          <w:p>
+            <w:r>
+              <w:t>4</w:t>
+            </w:r>
+          </w:p>
+        </w:tc>
+        <w:tc>
+          <w:tcPr>
             <w:tcW w:w="2160" w:type="dxa"/>
             <w:shd w:val="clear" w:color="auto" w:fill="FFFFFF" w:themeFill="background1"/>
           </w:tcPr>
           <w:p>
             <w:r>
+              <w:t>1.3.4.</w:t>
+            </w:r>
+            <w:r>
+              <w:t>4</w:t>
+            </w:r>
+          </w:p>
+        </w:tc>
+        <w:tc>
+          <w:tcPr>
+            <w:tcW w:w="5850" w:type="dxa"/>
+            <w:shd w:val="clear" w:color="auto" w:fill="FFFFFF" w:themeFill="background1"/>
+          </w:tcPr>
+          <w:p>
+            <w:r>
+              <w:t>Context Diagram</w:t>
+            </w:r>
+          </w:p>
+        </w:tc>
+      </w:tr>
+      <w:tr>
+        <w:tc>
+          <w:tcPr>
+            <w:tcW w:w="1075" w:type="dxa"/>
+            <w:shd w:val="clear" w:color="auto" w:fill="FFFFFF" w:themeFill="background1"/>
+          </w:tcPr>
+          <w:p>
+            <w:r>
+              <w:t>4</w:t>
+            </w:r>
+          </w:p>
+        </w:tc>
+        <w:tc>
+          <w:tcPr>
+            <w:tcW w:w="2160" w:type="dxa"/>
+            <w:shd w:val="clear" w:color="auto" w:fill="FFFFFF" w:themeFill="background1"/>
+          </w:tcPr>
+          <w:p>
+            <w:r>
+              <w:t>1.3.4.</w:t>
+            </w:r>
+            <w:r>
+              <w:t>5</w:t>
+            </w:r>
+          </w:p>
+        </w:tc>
+        <w:tc>
+          <w:tcPr>
+            <w:tcW w:w="5850" w:type="dxa"/>
+            <w:shd w:val="clear" w:color="auto" w:fill="FFFFFF" w:themeFill="background1"/>
+          </w:tcPr>
+          <w:p>
+            <w:r>
+              <w:t>Data Flow Diagram</w:t>
+            </w:r>
+          </w:p>
+        </w:tc>
+      </w:tr>
+      <w:tr>
+        <w:tc>
+          <w:tcPr>
+            <w:tcW w:w="1075" w:type="dxa"/>
+            <w:shd w:val="clear" w:color="auto" w:fill="FFFFFF" w:themeFill="background1"/>
+          </w:tcPr>
+          <w:p>
+            <w:r>
+              <w:t>4</w:t>
+            </w:r>
+          </w:p>
+        </w:tc>
+        <w:tc>
+          <w:tcPr>
+            <w:tcW w:w="2160" w:type="dxa"/>
+            <w:shd w:val="clear" w:color="auto" w:fill="FFFFFF" w:themeFill="background1"/>
+          </w:tcPr>
+          <w:p>
+            <w:r>
+              <w:t>1.3.4.</w:t>
+            </w:r>
+            <w:r>
+              <w:t>6</w:t>
+            </w:r>
+          </w:p>
+        </w:tc>
+        <w:tc>
+          <w:tcPr>
+            <w:tcW w:w="5850" w:type="dxa"/>
+            <w:shd w:val="clear" w:color="auto" w:fill="FFFFFF" w:themeFill="background1"/>
+          </w:tcPr>
+          <w:p>
+            <w:r>
+              <w:t>Entity Relationship Diagram</w:t>
+            </w:r>
+          </w:p>
+        </w:tc>
+      </w:tr>
+      <w:tr>
+        <w:tc>
+          <w:tcPr>
+            <w:tcW w:w="1075" w:type="dxa"/>
+            <w:shd w:val="clear" w:color="auto" w:fill="FFFFFF" w:themeFill="background1"/>
+          </w:tcPr>
+          <w:p>
+            <w:r>
+              <w:lastRenderedPageBreak/>
+              <w:t>4</w:t>
+            </w:r>
+          </w:p>
+        </w:tc>
+        <w:tc>
+          <w:tcPr>
+            <w:tcW w:w="2160" w:type="dxa"/>
+            <w:shd w:val="clear" w:color="auto" w:fill="FFFFFF" w:themeFill="background1"/>
+          </w:tcPr>
+          <w:p>
+            <w:r>
+              <w:t>1.3.4.</w:t>
+            </w:r>
+            <w:r>
+              <w:t>7</w:t>
+            </w:r>
+          </w:p>
+        </w:tc>
+        <w:tc>
+          <w:tcPr>
+            <w:tcW w:w="5850" w:type="dxa"/>
+            <w:shd w:val="clear" w:color="auto" w:fill="FFFFFF" w:themeFill="background1"/>
+          </w:tcPr>
+          <w:p>
+            <w:r>
+              <w:t>Activity Diagram</w:t>
+            </w:r>
+          </w:p>
+        </w:tc>
+      </w:tr>
+      <w:tr>
+        <w:tc>
+          <w:tcPr>
+            <w:tcW w:w="1075" w:type="dxa"/>
+            <w:shd w:val="clear" w:color="auto" w:fill="FFFFFF" w:themeFill="background1"/>
+          </w:tcPr>
+          <w:p>
+            <w:r>
+              <w:t>4</w:t>
+            </w:r>
+          </w:p>
+        </w:tc>
+        <w:tc>
+          <w:tcPr>
+            <w:tcW w:w="2160" w:type="dxa"/>
+            <w:shd w:val="clear" w:color="auto" w:fill="FFFFFF" w:themeFill="background1"/>
+          </w:tcPr>
+          <w:p>
+            <w:r>
+              <w:t>1.3.4.</w:t>
+            </w:r>
+            <w:r>
+              <w:t>8</w:t>
+            </w:r>
+          </w:p>
+        </w:tc>
+        <w:tc>
+          <w:tcPr>
+            <w:tcW w:w="5850" w:type="dxa"/>
+            <w:shd w:val="clear" w:color="auto" w:fill="FFFFFF" w:themeFill="background1"/>
+          </w:tcPr>
+          <w:p>
+            <w:r>
+              <w:t>Object Diagram</w:t>
+            </w:r>
+          </w:p>
+        </w:tc>
+      </w:tr>
+      <w:tr>
+        <w:tc>
+          <w:tcPr>
+            <w:tcW w:w="1075" w:type="dxa"/>
+            <w:shd w:val="clear" w:color="auto" w:fill="FFFFFF" w:themeFill="background1"/>
+          </w:tcPr>
+          <w:p>
+            <w:r>
+              <w:t>4</w:t>
+            </w:r>
+          </w:p>
+        </w:tc>
+        <w:tc>
+          <w:tcPr>
+            <w:tcW w:w="2160" w:type="dxa"/>
+            <w:shd w:val="clear" w:color="auto" w:fill="FFFFFF" w:themeFill="background1"/>
+          </w:tcPr>
+          <w:p>
+            <w:r>
+              <w:t>1.3.4.</w:t>
+            </w:r>
+            <w:r>
+              <w:t>9</w:t>
+            </w:r>
+          </w:p>
+        </w:tc>
+        <w:tc>
+          <w:tcPr>
+            <w:tcW w:w="5850" w:type="dxa"/>
+            <w:shd w:val="clear" w:color="auto" w:fill="FFFFFF" w:themeFill="background1"/>
+          </w:tcPr>
+          <w:p>
+            <w:r>
+              <w:t>Class Diagram</w:t>
+            </w:r>
+          </w:p>
+        </w:tc>
+      </w:tr>
+      <w:tr>
+        <w:tc>
+          <w:tcPr>
+            <w:tcW w:w="1075" w:type="dxa"/>
+            <w:shd w:val="clear" w:color="auto" w:fill="FFFFFF" w:themeFill="background1"/>
+          </w:tcPr>
+          <w:p>
+            <w:r>
+              <w:t>4</w:t>
+            </w:r>
+          </w:p>
+        </w:tc>
+        <w:tc>
+          <w:tcPr>
+            <w:tcW w:w="2160" w:type="dxa"/>
+            <w:shd w:val="clear" w:color="auto" w:fill="FFFFFF" w:themeFill="background1"/>
+          </w:tcPr>
+          <w:p>
+            <w:r>
+              <w:t>1.3.4.</w:t>
+            </w:r>
+            <w:r>
+              <w:t>10</w:t>
+            </w:r>
+          </w:p>
+        </w:tc>
+        <w:tc>
+          <w:tcPr>
+            <w:tcW w:w="5850" w:type="dxa"/>
+            <w:shd w:val="clear" w:color="auto" w:fill="FFFFFF" w:themeFill="background1"/>
+          </w:tcPr>
+          <w:p>
+            <w:r>
+              <w:t>Sequence Diagram</w:t>
+            </w:r>
+          </w:p>
+        </w:tc>
+      </w:tr>
+      <w:tr>
+        <w:tc>
+          <w:tcPr>
+            <w:tcW w:w="1075" w:type="dxa"/>
+            <w:shd w:val="clear" w:color="auto" w:fill="FFFFFF" w:themeFill="background1"/>
+          </w:tcPr>
+          <w:p>
+            <w:r>
+              <w:t>4</w:t>
+            </w:r>
+          </w:p>
+        </w:tc>
+        <w:tc>
+          <w:tcPr>
+            <w:tcW w:w="2160" w:type="dxa"/>
+            <w:shd w:val="clear" w:color="auto" w:fill="FFFFFF" w:themeFill="background1"/>
+          </w:tcPr>
+          <w:p>
+            <w:r>
+              <w:t>1.3.4.1</w:t>
+            </w:r>
+            <w:r>
+              <w:t>1</w:t>
+            </w:r>
+          </w:p>
+        </w:tc>
+        <w:tc>
+          <w:tcPr>
+            <w:tcW w:w="5850" w:type="dxa"/>
+            <w:shd w:val="clear" w:color="auto" w:fill="FFFFFF" w:themeFill="background1"/>
+          </w:tcPr>
+          <w:p>
+            <w:r>
+              <w:t>State Transition Diagram</w:t>
+            </w:r>
+          </w:p>
+        </w:tc>
+      </w:tr>
+      <w:tr>
+        <w:tc>
+          <w:tcPr>
+            <w:tcW w:w="1075" w:type="dxa"/>
+            <w:shd w:val="clear" w:color="auto" w:fill="FFFFFF" w:themeFill="background1"/>
+          </w:tcPr>
+          <w:p>
+            <w:r>
+              <w:t>4</w:t>
+            </w:r>
+          </w:p>
+        </w:tc>
+        <w:tc>
+          <w:tcPr>
+            <w:tcW w:w="2160" w:type="dxa"/>
+            <w:shd w:val="clear" w:color="auto" w:fill="FFFFFF" w:themeFill="background1"/>
+          </w:tcPr>
+          <w:p>
+            <w:r>
+              <w:t>1.3.4.1</w:t>
+            </w:r>
+            <w:r>
+              <w:t>2</w:t>
+            </w:r>
+          </w:p>
+        </w:tc>
+        <w:tc>
+          <w:tcPr>
+            <w:tcW w:w="5850" w:type="dxa"/>
+            <w:shd w:val="clear" w:color="auto" w:fill="FFFFFF" w:themeFill="background1"/>
+          </w:tcPr>
+          <w:p>
+            <w:r>
+              <w:t>Package Diagram</w:t>
+            </w:r>
+          </w:p>
+        </w:tc>
+      </w:tr>
+      <w:tr>
+        <w:tc>
+          <w:tcPr>
+            <w:tcW w:w="1075" w:type="dxa"/>
+            <w:shd w:val="clear" w:color="auto" w:fill="FFFFFF" w:themeFill="background1"/>
+          </w:tcPr>
+          <w:p>
+            <w:r>
+              <w:t>4</w:t>
+            </w:r>
+          </w:p>
+        </w:tc>
+        <w:tc>
+          <w:tcPr>
+            <w:tcW w:w="2160" w:type="dxa"/>
+            <w:shd w:val="clear" w:color="auto" w:fill="FFFFFF" w:themeFill="background1"/>
+          </w:tcPr>
+          <w:p>
+            <w:r>
+              <w:t>1.3.4.1</w:t>
+            </w:r>
+            <w:r>
+              <w:t>3</w:t>
+            </w:r>
+          </w:p>
+        </w:tc>
+        <w:tc>
+          <w:tcPr>
+            <w:tcW w:w="5850" w:type="dxa"/>
+            <w:shd w:val="clear" w:color="auto" w:fill="FFFFFF" w:themeFill="background1"/>
+          </w:tcPr>
+          <w:p>
+            <w:r>
+              <w:t>Component Diagram</w:t>
+            </w:r>
+          </w:p>
+        </w:tc>
+      </w:tr>
+      <w:tr>
+        <w:tc>
+          <w:tcPr>
+            <w:tcW w:w="1075" w:type="dxa"/>
+            <w:shd w:val="clear" w:color="auto" w:fill="FFFFFF" w:themeFill="background1"/>
+          </w:tcPr>
+          <w:p>
+            <w:r>
+              <w:t>4</w:t>
+            </w:r>
+          </w:p>
+        </w:tc>
+        <w:tc>
+          <w:tcPr>
+            <w:tcW w:w="2160" w:type="dxa"/>
+            <w:shd w:val="clear" w:color="auto" w:fill="FFFFFF" w:themeFill="background1"/>
+          </w:tcPr>
+          <w:p>
+            <w:r>
+              <w:t>1.3.4.1</w:t>
+            </w:r>
+            <w:r>
+              <w:t>4</w:t>
+            </w:r>
+          </w:p>
+        </w:tc>
+        <w:tc>
+          <w:tcPr>
+            <w:tcW w:w="5850" w:type="dxa"/>
+            <w:shd w:val="clear" w:color="auto" w:fill="FFFFFF" w:themeFill="background1"/>
+          </w:tcPr>
+          <w:p>
+            <w:r>
+              <w:t>Deployment Diagram</w:t>
+            </w:r>
+          </w:p>
+        </w:tc>
+      </w:tr>
+      <w:tr>
+        <w:tc>
+          <w:tcPr>
+            <w:tcW w:w="1075" w:type="dxa"/>
+            <w:shd w:val="clear" w:color="auto" w:fill="FFFFFF" w:themeFill="background1"/>
+          </w:tcPr>
+          <w:p>
+            <w:r>
+              <w:t>3</w:t>
+            </w:r>
+          </w:p>
+        </w:tc>
+        <w:tc>
+          <w:tcPr>
+            <w:tcW w:w="2160" w:type="dxa"/>
+            <w:shd w:val="clear" w:color="auto" w:fill="FFFFFF" w:themeFill="background1"/>
+          </w:tcPr>
+          <w:p>
+            <w:r>
               <w:t>1.3.5</w:t>
             </w:r>
           </w:p>
@@ -2821,6 +3586,111 @@
           <w:p>
             <w:r>
               <w:t>System Prototype Design</w:t>
+            </w:r>
+          </w:p>
+        </w:tc>
+      </w:tr>
+      <w:tr>
+        <w:tc>
+          <w:tcPr>
+            <w:tcW w:w="1075" w:type="dxa"/>
+            <w:shd w:val="clear" w:color="auto" w:fill="FFFFFF" w:themeFill="background1"/>
+          </w:tcPr>
+          <w:p>
+            <w:r>
+              <w:t>4</w:t>
+            </w:r>
+          </w:p>
+        </w:tc>
+        <w:tc>
+          <w:tcPr>
+            <w:tcW w:w="2160" w:type="dxa"/>
+            <w:shd w:val="clear" w:color="auto" w:fill="FFFFFF" w:themeFill="background1"/>
+          </w:tcPr>
+          <w:p>
+            <w:r>
+              <w:t>1.3.7.1</w:t>
+            </w:r>
+          </w:p>
+        </w:tc>
+        <w:tc>
+          <w:tcPr>
+            <w:tcW w:w="5850" w:type="dxa"/>
+            <w:shd w:val="clear" w:color="auto" w:fill="FFFFFF" w:themeFill="background1"/>
+          </w:tcPr>
+          <w:p>
+            <w:r>
+              <w:t>Low Fidelity Wireframe</w:t>
+            </w:r>
+          </w:p>
+        </w:tc>
+      </w:tr>
+      <w:tr>
+        <w:tc>
+          <w:tcPr>
+            <w:tcW w:w="1075" w:type="dxa"/>
+            <w:shd w:val="clear" w:color="auto" w:fill="FFFFFF" w:themeFill="background1"/>
+          </w:tcPr>
+          <w:p>
+            <w:r>
+              <w:t>4</w:t>
+            </w:r>
+          </w:p>
+        </w:tc>
+        <w:tc>
+          <w:tcPr>
+            <w:tcW w:w="2160" w:type="dxa"/>
+            <w:shd w:val="clear" w:color="auto" w:fill="FFFFFF" w:themeFill="background1"/>
+          </w:tcPr>
+          <w:p>
+            <w:r>
+              <w:t>1.3.7.2</w:t>
+            </w:r>
+          </w:p>
+        </w:tc>
+        <w:tc>
+          <w:tcPr>
+            <w:tcW w:w="5850" w:type="dxa"/>
+            <w:shd w:val="clear" w:color="auto" w:fill="FFFFFF" w:themeFill="background1"/>
+          </w:tcPr>
+          <w:p>
+            <w:r>
+              <w:t>High Fidelity Wireframe</w:t>
+            </w:r>
+          </w:p>
+        </w:tc>
+      </w:tr>
+      <w:tr>
+        <w:tc>
+          <w:tcPr>
+            <w:tcW w:w="1075" w:type="dxa"/>
+            <w:shd w:val="clear" w:color="auto" w:fill="FFFFFF" w:themeFill="background1"/>
+          </w:tcPr>
+          <w:p>
+            <w:r>
+              <w:t>4</w:t>
+            </w:r>
+          </w:p>
+        </w:tc>
+        <w:tc>
+          <w:tcPr>
+            <w:tcW w:w="2160" w:type="dxa"/>
+            <w:shd w:val="clear" w:color="auto" w:fill="FFFFFF" w:themeFill="background1"/>
+          </w:tcPr>
+          <w:p>
+            <w:r>
+              <w:t>1.3.7.3</w:t>
+            </w:r>
+          </w:p>
+        </w:tc>
+        <w:tc>
+          <w:tcPr>
+            <w:tcW w:w="5850" w:type="dxa"/>
+            <w:shd w:val="clear" w:color="auto" w:fill="FFFFFF" w:themeFill="background1"/>
+          </w:tcPr>
+          <w:p>
+            <w:r>
+              <w:t>System Prototype running on browser</w:t>
             </w:r>
           </w:p>
         </w:tc>
@@ -3053,6 +3923,158 @@
           </w:tcPr>
           <w:p>
             <w:r>
+              <w:t>4</w:t>
+            </w:r>
+          </w:p>
+        </w:tc>
+        <w:tc>
+          <w:tcPr>
+            <w:tcW w:w="2160" w:type="dxa"/>
+            <w:shd w:val="clear" w:color="auto" w:fill="FFFFFF" w:themeFill="background1"/>
+          </w:tcPr>
+          <w:p>
+            <w:r>
+              <w:t>1.4.</w:t>
+            </w:r>
+            <w:r>
+              <w:t>4.1</w:t>
+            </w:r>
+          </w:p>
+        </w:tc>
+        <w:tc>
+          <w:tcPr>
+            <w:tcW w:w="5850" w:type="dxa"/>
+            <w:shd w:val="clear" w:color="auto" w:fill="FFFFFF" w:themeFill="background1"/>
+          </w:tcPr>
+          <w:p>
+            <w:r>
+              <w:t>Initial Prototype UI/UX</w:t>
+            </w:r>
+          </w:p>
+        </w:tc>
+      </w:tr>
+      <w:tr>
+        <w:tc>
+          <w:tcPr>
+            <w:tcW w:w="1075" w:type="dxa"/>
+            <w:shd w:val="clear" w:color="auto" w:fill="FFFFFF" w:themeFill="background1"/>
+          </w:tcPr>
+          <w:p>
+            <w:r>
+              <w:t>4</w:t>
+            </w:r>
+          </w:p>
+        </w:tc>
+        <w:tc>
+          <w:tcPr>
+            <w:tcW w:w="2160" w:type="dxa"/>
+            <w:shd w:val="clear" w:color="auto" w:fill="FFFFFF" w:themeFill="background1"/>
+          </w:tcPr>
+          <w:p>
+            <w:r>
+              <w:t>1.4.</w:t>
+            </w:r>
+            <w:r>
+              <w:t>4.2</w:t>
+            </w:r>
+          </w:p>
+        </w:tc>
+        <w:tc>
+          <w:tcPr>
+            <w:tcW w:w="5850" w:type="dxa"/>
+            <w:shd w:val="clear" w:color="auto" w:fill="FFFFFF" w:themeFill="background1"/>
+          </w:tcPr>
+          <w:p>
+            <w:r>
+              <w:t>Milestone 1: Release 1 of Working Prototype</w:t>
+            </w:r>
+          </w:p>
+        </w:tc>
+      </w:tr>
+      <w:tr>
+        <w:tc>
+          <w:tcPr>
+            <w:tcW w:w="1075" w:type="dxa"/>
+            <w:shd w:val="clear" w:color="auto" w:fill="FFFFFF" w:themeFill="background1"/>
+          </w:tcPr>
+          <w:p>
+            <w:r>
+              <w:t>4</w:t>
+            </w:r>
+          </w:p>
+        </w:tc>
+        <w:tc>
+          <w:tcPr>
+            <w:tcW w:w="2160" w:type="dxa"/>
+            <w:shd w:val="clear" w:color="auto" w:fill="FFFFFF" w:themeFill="background1"/>
+          </w:tcPr>
+          <w:p>
+            <w:r>
+              <w:t>1.4.</w:t>
+            </w:r>
+            <w:r>
+              <w:t>4.3</w:t>
+            </w:r>
+          </w:p>
+        </w:tc>
+        <w:tc>
+          <w:tcPr>
+            <w:tcW w:w="5850" w:type="dxa"/>
+            <w:shd w:val="clear" w:color="auto" w:fill="FFFFFF" w:themeFill="background1"/>
+          </w:tcPr>
+          <w:p>
+            <w:r>
+              <w:t>Backend Development</w:t>
+            </w:r>
+          </w:p>
+        </w:tc>
+      </w:tr>
+      <w:tr>
+        <w:tc>
+          <w:tcPr>
+            <w:tcW w:w="1075" w:type="dxa"/>
+            <w:shd w:val="clear" w:color="auto" w:fill="FFFFFF" w:themeFill="background1"/>
+          </w:tcPr>
+          <w:p>
+            <w:r>
+              <w:t>4</w:t>
+            </w:r>
+          </w:p>
+        </w:tc>
+        <w:tc>
+          <w:tcPr>
+            <w:tcW w:w="2160" w:type="dxa"/>
+            <w:shd w:val="clear" w:color="auto" w:fill="FFFFFF" w:themeFill="background1"/>
+          </w:tcPr>
+          <w:p>
+            <w:r>
+              <w:t>1.4.</w:t>
+            </w:r>
+            <w:r>
+              <w:t>4.4</w:t>
+            </w:r>
+          </w:p>
+        </w:tc>
+        <w:tc>
+          <w:tcPr>
+            <w:tcW w:w="5850" w:type="dxa"/>
+            <w:shd w:val="clear" w:color="auto" w:fill="FFFFFF" w:themeFill="background1"/>
+          </w:tcPr>
+          <w:p>
+            <w:r>
+              <w:t>Milestone 2: Release 2 of Working Prototype</w:t>
+            </w:r>
+          </w:p>
+        </w:tc>
+      </w:tr>
+      <w:tr>
+        <w:tc>
+          <w:tcPr>
+            <w:tcW w:w="1075" w:type="dxa"/>
+            <w:shd w:val="clear" w:color="auto" w:fill="FFFFFF" w:themeFill="background1"/>
+          </w:tcPr>
+          <w:p>
+            <w:r>
               <w:t>3</w:t>
             </w:r>
           </w:p>
@@ -3064,7 +4086,10 @@
           </w:tcPr>
           <w:p>
             <w:r>
-              <w:t>1.4.5</w:t>
+              <w:t>1.4.</w:t>
+            </w:r>
+            <w:r>
+              <w:t>5</w:t>
             </w:r>
           </w:p>
         </w:tc>
@@ -3075,7 +4100,7 @@
           </w:tcPr>
           <w:p>
             <w:r>
-              <w:t>Initial Prototype UI/UX</w:t>
+              <w:t>Working Prototype Revision</w:t>
             </w:r>
           </w:p>
         </w:tc>
@@ -3088,812 +4113,699 @@
           </w:tcPr>
           <w:p>
             <w:r>
+              <w:t>3</w:t>
+            </w:r>
+          </w:p>
+        </w:tc>
+        <w:tc>
+          <w:tcPr>
+            <w:tcW w:w="2160" w:type="dxa"/>
+            <w:shd w:val="clear" w:color="auto" w:fill="FFFFFF" w:themeFill="background1"/>
+          </w:tcPr>
+          <w:p>
+            <w:r>
+              <w:t>1.4.</w:t>
+            </w:r>
+            <w:r>
+              <w:t>6</w:t>
+            </w:r>
+          </w:p>
+        </w:tc>
+        <w:tc>
+          <w:tcPr>
+            <w:tcW w:w="5850" w:type="dxa"/>
+            <w:shd w:val="clear" w:color="auto" w:fill="FFFFFF" w:themeFill="background1"/>
+          </w:tcPr>
+          <w:p>
+            <w:r>
+              <w:t>Milestone 3: Release 3 of Working Prototype</w:t>
+            </w:r>
+          </w:p>
+        </w:tc>
+      </w:tr>
+      <w:tr>
+        <w:tc>
+          <w:tcPr>
+            <w:tcW w:w="1075" w:type="dxa"/>
+            <w:shd w:val="clear" w:color="auto" w:fill="FFFFFF" w:themeFill="background1"/>
+          </w:tcPr>
+          <w:p>
+            <w:pPr>
+              <w:rPr>
+                <w:highlight w:val="yellow"/>
+              </w:rPr>
+            </w:pPr>
+            <w:r>
+              <w:rPr>
+                <w:highlight w:val="yellow"/>
+              </w:rPr>
+              <w:t>2</w:t>
+            </w:r>
+          </w:p>
+        </w:tc>
+        <w:tc>
+          <w:tcPr>
+            <w:tcW w:w="2160" w:type="dxa"/>
+            <w:shd w:val="clear" w:color="auto" w:fill="FFFFFF" w:themeFill="background1"/>
+          </w:tcPr>
+          <w:p>
+            <w:pPr>
+              <w:rPr>
+                <w:highlight w:val="yellow"/>
+              </w:rPr>
+            </w:pPr>
+            <w:r>
+              <w:rPr>
+                <w:highlight w:val="yellow"/>
+              </w:rPr>
+              <w:t>1.5</w:t>
+            </w:r>
+          </w:p>
+        </w:tc>
+        <w:tc>
+          <w:tcPr>
+            <w:tcW w:w="5850" w:type="dxa"/>
+            <w:shd w:val="clear" w:color="auto" w:fill="FFFFFF" w:themeFill="background1"/>
+          </w:tcPr>
+          <w:p>
+            <w:pPr>
+              <w:rPr>
+                <w:highlight w:val="yellow"/>
+              </w:rPr>
+            </w:pPr>
+            <w:r>
+              <w:rPr>
+                <w:highlight w:val="yellow"/>
+              </w:rPr>
+              <w:t>Execution</w:t>
+            </w:r>
+          </w:p>
+        </w:tc>
+      </w:tr>
+      <w:tr>
+        <w:tc>
+          <w:tcPr>
+            <w:tcW w:w="1075" w:type="dxa"/>
+            <w:shd w:val="clear" w:color="auto" w:fill="FFFFFF" w:themeFill="background1"/>
+          </w:tcPr>
+          <w:p>
+            <w:r>
+              <w:t>3</w:t>
+            </w:r>
+          </w:p>
+        </w:tc>
+        <w:tc>
+          <w:tcPr>
+            <w:tcW w:w="2160" w:type="dxa"/>
+            <w:shd w:val="clear" w:color="auto" w:fill="FFFFFF" w:themeFill="background1"/>
+          </w:tcPr>
+          <w:p>
+            <w:r>
+              <w:t>1.5.1</w:t>
+            </w:r>
+          </w:p>
+        </w:tc>
+        <w:tc>
+          <w:tcPr>
+            <w:tcW w:w="5850" w:type="dxa"/>
+            <w:shd w:val="clear" w:color="auto" w:fill="FFFFFF" w:themeFill="background1"/>
+          </w:tcPr>
+          <w:p>
+            <w:r>
+              <w:t>Project Meeting with Members</w:t>
+            </w:r>
+          </w:p>
+        </w:tc>
+      </w:tr>
+      <w:tr>
+        <w:tc>
+          <w:tcPr>
+            <w:tcW w:w="1075" w:type="dxa"/>
+            <w:shd w:val="clear" w:color="auto" w:fill="FFFFFF" w:themeFill="background1"/>
+          </w:tcPr>
+          <w:p>
+            <w:r>
+              <w:t>3</w:t>
+            </w:r>
+          </w:p>
+        </w:tc>
+        <w:tc>
+          <w:tcPr>
+            <w:tcW w:w="2160" w:type="dxa"/>
+            <w:shd w:val="clear" w:color="auto" w:fill="FFFFFF" w:themeFill="background1"/>
+          </w:tcPr>
+          <w:p>
+            <w:r>
+              <w:t>1.5.2</w:t>
+            </w:r>
+          </w:p>
+        </w:tc>
+        <w:tc>
+          <w:tcPr>
+            <w:tcW w:w="5850" w:type="dxa"/>
+            <w:shd w:val="clear" w:color="auto" w:fill="FFFFFF" w:themeFill="background1"/>
+          </w:tcPr>
+          <w:p>
+            <w:r>
+              <w:t>Project Meeting with Advisor</w:t>
+            </w:r>
+          </w:p>
+        </w:tc>
+      </w:tr>
+      <w:tr>
+        <w:tc>
+          <w:tcPr>
+            <w:tcW w:w="1075" w:type="dxa"/>
+            <w:shd w:val="clear" w:color="auto" w:fill="FFFFFF" w:themeFill="background1"/>
+          </w:tcPr>
+          <w:p>
+            <w:r>
+              <w:t>3</w:t>
+            </w:r>
+          </w:p>
+        </w:tc>
+        <w:tc>
+          <w:tcPr>
+            <w:tcW w:w="2160" w:type="dxa"/>
+            <w:shd w:val="clear" w:color="auto" w:fill="FFFFFF" w:themeFill="background1"/>
+          </w:tcPr>
+          <w:p>
+            <w:r>
+              <w:t>1.5.3</w:t>
+            </w:r>
+          </w:p>
+        </w:tc>
+        <w:tc>
+          <w:tcPr>
+            <w:tcW w:w="5850" w:type="dxa"/>
+            <w:shd w:val="clear" w:color="auto" w:fill="FFFFFF" w:themeFill="background1"/>
+          </w:tcPr>
+          <w:p>
+            <w:r>
+              <w:t>Project Meeting with Client</w:t>
+            </w:r>
+          </w:p>
+        </w:tc>
+      </w:tr>
+      <w:tr>
+        <w:tc>
+          <w:tcPr>
+            <w:tcW w:w="1075" w:type="dxa"/>
+            <w:shd w:val="clear" w:color="auto" w:fill="FFFFFF" w:themeFill="background1"/>
+          </w:tcPr>
+          <w:p>
+            <w:r>
+              <w:t>3</w:t>
+            </w:r>
+          </w:p>
+        </w:tc>
+        <w:tc>
+          <w:tcPr>
+            <w:tcW w:w="2160" w:type="dxa"/>
+            <w:shd w:val="clear" w:color="auto" w:fill="FFFFFF" w:themeFill="background1"/>
+          </w:tcPr>
+          <w:p>
+            <w:r>
+              <w:t>1.5.4</w:t>
+            </w:r>
+          </w:p>
+        </w:tc>
+        <w:tc>
+          <w:tcPr>
+            <w:tcW w:w="5850" w:type="dxa"/>
+            <w:shd w:val="clear" w:color="auto" w:fill="FFFFFF" w:themeFill="background1"/>
+          </w:tcPr>
+          <w:p>
+            <w:r>
+              <w:t>Verify Use Case Requirements</w:t>
+            </w:r>
+          </w:p>
+        </w:tc>
+      </w:tr>
+      <w:tr>
+        <w:tc>
+          <w:tcPr>
+            <w:tcW w:w="1075" w:type="dxa"/>
+            <w:shd w:val="clear" w:color="auto" w:fill="FFFFFF" w:themeFill="background1"/>
+          </w:tcPr>
+          <w:p>
+            <w:r>
+              <w:t>3</w:t>
+            </w:r>
+          </w:p>
+        </w:tc>
+        <w:tc>
+          <w:tcPr>
+            <w:tcW w:w="2160" w:type="dxa"/>
+            <w:shd w:val="clear" w:color="auto" w:fill="FFFFFF" w:themeFill="background1"/>
+          </w:tcPr>
+          <w:p>
+            <w:r>
+              <w:t>1.5.5</w:t>
+            </w:r>
+          </w:p>
+        </w:tc>
+        <w:tc>
+          <w:tcPr>
+            <w:tcW w:w="5850" w:type="dxa"/>
+            <w:shd w:val="clear" w:color="auto" w:fill="FFFFFF" w:themeFill="background1"/>
+          </w:tcPr>
+          <w:p>
+            <w:r>
+              <w:t>Procure Hardware/Software Materials</w:t>
+            </w:r>
+          </w:p>
+        </w:tc>
+      </w:tr>
+      <w:tr>
+        <w:tc>
+          <w:tcPr>
+            <w:tcW w:w="1075" w:type="dxa"/>
+            <w:shd w:val="clear" w:color="auto" w:fill="FFFFFF" w:themeFill="background1"/>
+          </w:tcPr>
+          <w:p>
+            <w:r>
+              <w:t>3</w:t>
+            </w:r>
+          </w:p>
+        </w:tc>
+        <w:tc>
+          <w:tcPr>
+            <w:tcW w:w="2160" w:type="dxa"/>
+            <w:shd w:val="clear" w:color="auto" w:fill="FFFFFF" w:themeFill="background1"/>
+          </w:tcPr>
+          <w:p>
+            <w:r>
+              <w:t>1.5.6</w:t>
+            </w:r>
+          </w:p>
+        </w:tc>
+        <w:tc>
+          <w:tcPr>
+            <w:tcW w:w="5850" w:type="dxa"/>
+            <w:shd w:val="clear" w:color="auto" w:fill="FFFFFF" w:themeFill="background1"/>
+          </w:tcPr>
+          <w:p>
+            <w:r>
+              <w:t>Run the system on browser</w:t>
+            </w:r>
+          </w:p>
+        </w:tc>
+      </w:tr>
+      <w:tr>
+        <w:tc>
+          <w:tcPr>
+            <w:tcW w:w="1075" w:type="dxa"/>
+            <w:shd w:val="clear" w:color="auto" w:fill="FFFFFF" w:themeFill="background1"/>
+          </w:tcPr>
+          <w:p>
+            <w:r>
+              <w:t>3</w:t>
+            </w:r>
+          </w:p>
+        </w:tc>
+        <w:tc>
+          <w:tcPr>
+            <w:tcW w:w="2160" w:type="dxa"/>
+            <w:shd w:val="clear" w:color="auto" w:fill="FFFFFF" w:themeFill="background1"/>
+          </w:tcPr>
+          <w:p>
+            <w:r>
+              <w:t>1.5.7</w:t>
+            </w:r>
+          </w:p>
+        </w:tc>
+        <w:tc>
+          <w:tcPr>
+            <w:tcW w:w="5850" w:type="dxa"/>
+            <w:shd w:val="clear" w:color="auto" w:fill="FFFFFF" w:themeFill="background1"/>
+          </w:tcPr>
+          <w:p>
+            <w:r>
+              <w:t>Isolated Testing</w:t>
+            </w:r>
+          </w:p>
+        </w:tc>
+      </w:tr>
+      <w:tr>
+        <w:tc>
+          <w:tcPr>
+            <w:tcW w:w="1075" w:type="dxa"/>
+            <w:shd w:val="clear" w:color="auto" w:fill="FFFFFF" w:themeFill="background1"/>
+          </w:tcPr>
+          <w:p>
+            <w:r>
+              <w:t>3</w:t>
+            </w:r>
+          </w:p>
+        </w:tc>
+        <w:tc>
+          <w:tcPr>
+            <w:tcW w:w="2160" w:type="dxa"/>
+            <w:shd w:val="clear" w:color="auto" w:fill="FFFFFF" w:themeFill="background1"/>
+          </w:tcPr>
+          <w:p>
+            <w:r>
+              <w:t>1.5.8</w:t>
+            </w:r>
+          </w:p>
+        </w:tc>
+        <w:tc>
+          <w:tcPr>
+            <w:tcW w:w="5850" w:type="dxa"/>
+            <w:shd w:val="clear" w:color="auto" w:fill="FFFFFF" w:themeFill="background1"/>
+          </w:tcPr>
+          <w:p>
+            <w:r>
+              <w:t>Promotion/Advertisement</w:t>
+            </w:r>
+          </w:p>
+        </w:tc>
+      </w:tr>
+      <w:tr>
+        <w:tc>
+          <w:tcPr>
+            <w:tcW w:w="1075" w:type="dxa"/>
+            <w:shd w:val="clear" w:color="auto" w:fill="FFFFFF" w:themeFill="background1"/>
+          </w:tcPr>
+          <w:p>
+            <w:r>
+              <w:t>3</w:t>
+            </w:r>
+          </w:p>
+        </w:tc>
+        <w:tc>
+          <w:tcPr>
+            <w:tcW w:w="2160" w:type="dxa"/>
+            <w:shd w:val="clear" w:color="auto" w:fill="FFFFFF" w:themeFill="background1"/>
+          </w:tcPr>
+          <w:p>
+            <w:r>
+              <w:t>1.5.9</w:t>
+            </w:r>
+          </w:p>
+        </w:tc>
+        <w:tc>
+          <w:tcPr>
+            <w:tcW w:w="5850" w:type="dxa"/>
+            <w:shd w:val="clear" w:color="auto" w:fill="FFFFFF" w:themeFill="background1"/>
+          </w:tcPr>
+          <w:p>
+            <w:r>
+              <w:t>Set up Kiosk for localize deployment</w:t>
+            </w:r>
+          </w:p>
+        </w:tc>
+      </w:tr>
+      <w:tr>
+        <w:tc>
+          <w:tcPr>
+            <w:tcW w:w="1075" w:type="dxa"/>
+            <w:shd w:val="clear" w:color="auto" w:fill="FFFFFF" w:themeFill="background1"/>
+          </w:tcPr>
+          <w:p>
+            <w:r>
+              <w:t>3</w:t>
+            </w:r>
+          </w:p>
+        </w:tc>
+        <w:tc>
+          <w:tcPr>
+            <w:tcW w:w="2160" w:type="dxa"/>
+            <w:shd w:val="clear" w:color="auto" w:fill="FFFFFF" w:themeFill="background1"/>
+          </w:tcPr>
+          <w:p>
+            <w:r>
+              <w:t>1.5.10</w:t>
+            </w:r>
+          </w:p>
+        </w:tc>
+        <w:tc>
+          <w:tcPr>
+            <w:tcW w:w="5850" w:type="dxa"/>
+            <w:shd w:val="clear" w:color="auto" w:fill="FFFFFF" w:themeFill="background1"/>
+          </w:tcPr>
+          <w:p>
+            <w:r>
+              <w:t>Deploy running system to internal users (ITRO)</w:t>
+            </w:r>
+          </w:p>
+        </w:tc>
+      </w:tr>
+      <w:tr>
+        <w:tc>
+          <w:tcPr>
+            <w:tcW w:w="1075" w:type="dxa"/>
+            <w:shd w:val="clear" w:color="auto" w:fill="FFFFFF" w:themeFill="background1"/>
+          </w:tcPr>
+          <w:p>
+            <w:r>
+              <w:t>3</w:t>
+            </w:r>
+          </w:p>
+        </w:tc>
+        <w:tc>
+          <w:tcPr>
+            <w:tcW w:w="2160" w:type="dxa"/>
+            <w:shd w:val="clear" w:color="auto" w:fill="FFFFFF" w:themeFill="background1"/>
+          </w:tcPr>
+          <w:p>
+            <w:r>
+              <w:t>1.5.11</w:t>
+            </w:r>
+          </w:p>
+        </w:tc>
+        <w:tc>
+          <w:tcPr>
+            <w:tcW w:w="5850" w:type="dxa"/>
+            <w:shd w:val="clear" w:color="auto" w:fill="FFFFFF" w:themeFill="background1"/>
+          </w:tcPr>
+          <w:p>
+            <w:r>
+              <w:t>Train general users</w:t>
+            </w:r>
+          </w:p>
+        </w:tc>
+      </w:tr>
+      <w:tr>
+        <w:tc>
+          <w:tcPr>
+            <w:tcW w:w="1075" w:type="dxa"/>
+            <w:shd w:val="clear" w:color="auto" w:fill="FFFFFF" w:themeFill="background1"/>
+          </w:tcPr>
+          <w:p>
+            <w:r>
+              <w:t>3</w:t>
+            </w:r>
+          </w:p>
+        </w:tc>
+        <w:tc>
+          <w:tcPr>
+            <w:tcW w:w="2160" w:type="dxa"/>
+            <w:shd w:val="clear" w:color="auto" w:fill="FFFFFF" w:themeFill="background1"/>
+          </w:tcPr>
+          <w:p>
+            <w:r>
+              <w:t>1.5.12</w:t>
+            </w:r>
+          </w:p>
+        </w:tc>
+        <w:tc>
+          <w:tcPr>
+            <w:tcW w:w="5850" w:type="dxa"/>
+            <w:shd w:val="clear" w:color="auto" w:fill="FFFFFF" w:themeFill="background1"/>
+          </w:tcPr>
+          <w:p>
+            <w:r>
+              <w:t>Deploy whole running system (ITRO/Clients)</w:t>
+            </w:r>
+          </w:p>
+        </w:tc>
+      </w:tr>
+      <w:tr>
+        <w:tc>
+          <w:tcPr>
+            <w:tcW w:w="1075" w:type="dxa"/>
+            <w:shd w:val="clear" w:color="auto" w:fill="FFFFFF" w:themeFill="background1"/>
+          </w:tcPr>
+          <w:p>
+            <w:r>
+              <w:t>2</w:t>
+            </w:r>
+          </w:p>
+        </w:tc>
+        <w:tc>
+          <w:tcPr>
+            <w:tcW w:w="2160" w:type="dxa"/>
+            <w:shd w:val="clear" w:color="auto" w:fill="FFFFFF" w:themeFill="background1"/>
+          </w:tcPr>
+          <w:p>
+            <w:r>
+              <w:t>1.6</w:t>
+            </w:r>
+          </w:p>
+        </w:tc>
+        <w:tc>
+          <w:tcPr>
+            <w:tcW w:w="5850" w:type="dxa"/>
+            <w:shd w:val="clear" w:color="auto" w:fill="FFFFFF" w:themeFill="background1"/>
+          </w:tcPr>
+          <w:p>
+            <w:r>
+              <w:t>Control</w:t>
+            </w:r>
+          </w:p>
+        </w:tc>
+      </w:tr>
+      <w:tr>
+        <w:tc>
+          <w:tcPr>
+            <w:tcW w:w="1075" w:type="dxa"/>
+            <w:shd w:val="clear" w:color="auto" w:fill="FFFFFF" w:themeFill="background1"/>
+          </w:tcPr>
+          <w:p>
+            <w:r>
+              <w:t>3</w:t>
+            </w:r>
+          </w:p>
+        </w:tc>
+        <w:tc>
+          <w:tcPr>
+            <w:tcW w:w="2160" w:type="dxa"/>
+            <w:shd w:val="clear" w:color="auto" w:fill="FFFFFF" w:themeFill="background1"/>
+          </w:tcPr>
+          <w:p>
+            <w:r>
+              <w:t>1.6.1</w:t>
+            </w:r>
+          </w:p>
+        </w:tc>
+        <w:tc>
+          <w:tcPr>
+            <w:tcW w:w="5850" w:type="dxa"/>
+            <w:shd w:val="clear" w:color="auto" w:fill="FFFFFF" w:themeFill="background1"/>
+          </w:tcPr>
+          <w:p>
+            <w:r>
+              <w:t>Project Management</w:t>
+            </w:r>
+          </w:p>
+        </w:tc>
+      </w:tr>
+      <w:tr>
+        <w:tc>
+          <w:tcPr>
+            <w:tcW w:w="1075" w:type="dxa"/>
+            <w:shd w:val="clear" w:color="auto" w:fill="FFFFFF" w:themeFill="background1"/>
+          </w:tcPr>
+          <w:p>
+            <w:r>
+              <w:t>3</w:t>
+            </w:r>
+          </w:p>
+        </w:tc>
+        <w:tc>
+          <w:tcPr>
+            <w:tcW w:w="2160" w:type="dxa"/>
+            <w:shd w:val="clear" w:color="auto" w:fill="FFFFFF" w:themeFill="background1"/>
+          </w:tcPr>
+          <w:p>
+            <w:r>
+              <w:t>1.6.2</w:t>
+            </w:r>
+          </w:p>
+        </w:tc>
+        <w:tc>
+          <w:tcPr>
+            <w:tcW w:w="5850" w:type="dxa"/>
+            <w:shd w:val="clear" w:color="auto" w:fill="FFFFFF" w:themeFill="background1"/>
+          </w:tcPr>
+          <w:p>
+            <w:r>
+              <w:t>Project Meeting with Members</w:t>
+            </w:r>
+          </w:p>
+        </w:tc>
+      </w:tr>
+      <w:tr>
+        <w:tc>
+          <w:tcPr>
+            <w:tcW w:w="1075" w:type="dxa"/>
+            <w:shd w:val="clear" w:color="auto" w:fill="FFFFFF" w:themeFill="background1"/>
+          </w:tcPr>
+          <w:p>
+            <w:r>
+              <w:t>3</w:t>
+            </w:r>
+          </w:p>
+        </w:tc>
+        <w:tc>
+          <w:tcPr>
+            <w:tcW w:w="2160" w:type="dxa"/>
+            <w:shd w:val="clear" w:color="auto" w:fill="FFFFFF" w:themeFill="background1"/>
+          </w:tcPr>
+          <w:p>
+            <w:r>
+              <w:t>1.6.3</w:t>
+            </w:r>
+          </w:p>
+        </w:tc>
+        <w:tc>
+          <w:tcPr>
+            <w:tcW w:w="5850" w:type="dxa"/>
+            <w:shd w:val="clear" w:color="auto" w:fill="FFFFFF" w:themeFill="background1"/>
+          </w:tcPr>
+          <w:p>
+            <w:r>
+              <w:t>Project Meeting with Advisor</w:t>
+            </w:r>
+          </w:p>
+        </w:tc>
+      </w:tr>
+      <w:tr>
+        <w:tc>
+          <w:tcPr>
+            <w:tcW w:w="1075" w:type="dxa"/>
+            <w:shd w:val="clear" w:color="auto" w:fill="FFFFFF" w:themeFill="background1"/>
+          </w:tcPr>
+          <w:p>
+            <w:r>
+              <w:t>3</w:t>
+            </w:r>
+          </w:p>
+        </w:tc>
+        <w:tc>
+          <w:tcPr>
+            <w:tcW w:w="2160" w:type="dxa"/>
+            <w:shd w:val="clear" w:color="auto" w:fill="FFFFFF" w:themeFill="background1"/>
+          </w:tcPr>
+          <w:p>
+            <w:r>
+              <w:t>1.6.4</w:t>
+            </w:r>
+          </w:p>
+        </w:tc>
+        <w:tc>
+          <w:tcPr>
+            <w:tcW w:w="5850" w:type="dxa"/>
+            <w:shd w:val="clear" w:color="auto" w:fill="FFFFFF" w:themeFill="background1"/>
+          </w:tcPr>
+          <w:p>
+            <w:r>
+              <w:t>Project Meeting with Client</w:t>
+            </w:r>
+          </w:p>
+        </w:tc>
+      </w:tr>
+      <w:tr>
+        <w:tc>
+          <w:tcPr>
+            <w:tcW w:w="1075" w:type="dxa"/>
+            <w:shd w:val="clear" w:color="auto" w:fill="FFFFFF" w:themeFill="background1"/>
+          </w:tcPr>
+          <w:p>
+            <w:r>
               <w:lastRenderedPageBreak/>
-              <w:t>3</w:t>
-            </w:r>
-          </w:p>
-        </w:tc>
-        <w:tc>
-          <w:tcPr>
-            <w:tcW w:w="2160" w:type="dxa"/>
-            <w:shd w:val="clear" w:color="auto" w:fill="FFFFFF" w:themeFill="background1"/>
-          </w:tcPr>
-          <w:p>
-            <w:r>
-              <w:t>1.4.6</w:t>
-            </w:r>
-          </w:p>
-        </w:tc>
-        <w:tc>
-          <w:tcPr>
-            <w:tcW w:w="5850" w:type="dxa"/>
-            <w:shd w:val="clear" w:color="auto" w:fill="FFFFFF" w:themeFill="background1"/>
-          </w:tcPr>
-          <w:p>
-            <w:r>
-              <w:t>Milestone 1: Release 1 of Working Prototype</w:t>
-            </w:r>
-          </w:p>
-        </w:tc>
-      </w:tr>
-      <w:tr>
-        <w:tc>
-          <w:tcPr>
-            <w:tcW w:w="1075" w:type="dxa"/>
-            <w:shd w:val="clear" w:color="auto" w:fill="FFFFFF" w:themeFill="background1"/>
-          </w:tcPr>
-          <w:p>
-            <w:r>
-              <w:t>3</w:t>
-            </w:r>
-          </w:p>
-        </w:tc>
-        <w:tc>
-          <w:tcPr>
-            <w:tcW w:w="2160" w:type="dxa"/>
-            <w:shd w:val="clear" w:color="auto" w:fill="FFFFFF" w:themeFill="background1"/>
-          </w:tcPr>
-          <w:p>
-            <w:r>
-              <w:t>1.4.7</w:t>
-            </w:r>
-          </w:p>
-        </w:tc>
-        <w:tc>
-          <w:tcPr>
-            <w:tcW w:w="5850" w:type="dxa"/>
-            <w:shd w:val="clear" w:color="auto" w:fill="FFFFFF" w:themeFill="background1"/>
-          </w:tcPr>
-          <w:p>
-            <w:r>
-              <w:t>Backend Development</w:t>
-            </w:r>
-          </w:p>
-        </w:tc>
-      </w:tr>
-      <w:tr>
-        <w:tc>
-          <w:tcPr>
-            <w:tcW w:w="1075" w:type="dxa"/>
-            <w:shd w:val="clear" w:color="auto" w:fill="FFFFFF" w:themeFill="background1"/>
-          </w:tcPr>
-          <w:p>
-            <w:r>
-              <w:t>3</w:t>
-            </w:r>
-          </w:p>
-        </w:tc>
-        <w:tc>
-          <w:tcPr>
-            <w:tcW w:w="2160" w:type="dxa"/>
-            <w:shd w:val="clear" w:color="auto" w:fill="FFFFFF" w:themeFill="background1"/>
-          </w:tcPr>
-          <w:p>
-            <w:r>
-              <w:t>1.4.8</w:t>
-            </w:r>
-          </w:p>
-        </w:tc>
-        <w:tc>
-          <w:tcPr>
-            <w:tcW w:w="5850" w:type="dxa"/>
-            <w:shd w:val="clear" w:color="auto" w:fill="FFFFFF" w:themeFill="background1"/>
-          </w:tcPr>
-          <w:p>
-            <w:r>
-              <w:t>Milestone 2: Release 2 of Working Prototype</w:t>
-            </w:r>
-          </w:p>
-        </w:tc>
-      </w:tr>
-      <w:tr>
-        <w:tc>
-          <w:tcPr>
-            <w:tcW w:w="1075" w:type="dxa"/>
-            <w:shd w:val="clear" w:color="auto" w:fill="FFFFFF" w:themeFill="background1"/>
-          </w:tcPr>
-          <w:p>
-            <w:r>
-              <w:t>3</w:t>
-            </w:r>
-          </w:p>
-        </w:tc>
-        <w:tc>
-          <w:tcPr>
-            <w:tcW w:w="2160" w:type="dxa"/>
-            <w:shd w:val="clear" w:color="auto" w:fill="FFFFFF" w:themeFill="background1"/>
-          </w:tcPr>
-          <w:p>
-            <w:r>
-              <w:t>1.4.9</w:t>
-            </w:r>
-          </w:p>
-        </w:tc>
-        <w:tc>
-          <w:tcPr>
-            <w:tcW w:w="5850" w:type="dxa"/>
-            <w:shd w:val="clear" w:color="auto" w:fill="FFFFFF" w:themeFill="background1"/>
-          </w:tcPr>
-          <w:p>
-            <w:r>
-              <w:t>Working Prototype Revision</w:t>
-            </w:r>
-          </w:p>
-        </w:tc>
-      </w:tr>
-      <w:tr>
-        <w:tc>
-          <w:tcPr>
-            <w:tcW w:w="1075" w:type="dxa"/>
-            <w:shd w:val="clear" w:color="auto" w:fill="FFFFFF" w:themeFill="background1"/>
-          </w:tcPr>
-          <w:p>
-            <w:r>
-              <w:t>3</w:t>
-            </w:r>
-          </w:p>
-        </w:tc>
-        <w:tc>
-          <w:tcPr>
-            <w:tcW w:w="2160" w:type="dxa"/>
-            <w:shd w:val="clear" w:color="auto" w:fill="FFFFFF" w:themeFill="background1"/>
-          </w:tcPr>
-          <w:p>
-            <w:r>
-              <w:t>1.4.10</w:t>
-            </w:r>
-          </w:p>
-        </w:tc>
-        <w:tc>
-          <w:tcPr>
-            <w:tcW w:w="5850" w:type="dxa"/>
-            <w:shd w:val="clear" w:color="auto" w:fill="FFFFFF" w:themeFill="background1"/>
-          </w:tcPr>
-          <w:p>
-            <w:r>
-              <w:t>Milestone 3: Release 3 of Working Prototype</w:t>
-            </w:r>
-          </w:p>
-        </w:tc>
-      </w:tr>
-      <w:tr>
-        <w:tc>
-          <w:tcPr>
-            <w:tcW w:w="1075" w:type="dxa"/>
-            <w:shd w:val="clear" w:color="auto" w:fill="FFFFFF" w:themeFill="background1"/>
-          </w:tcPr>
-          <w:p>
-            <w:r>
-              <w:t>2</w:t>
-            </w:r>
-          </w:p>
-        </w:tc>
-        <w:tc>
-          <w:tcPr>
-            <w:tcW w:w="2160" w:type="dxa"/>
-            <w:shd w:val="clear" w:color="auto" w:fill="FFFFFF" w:themeFill="background1"/>
-          </w:tcPr>
-          <w:p>
-            <w:r>
-              <w:t>1.5</w:t>
-            </w:r>
-          </w:p>
-        </w:tc>
-        <w:tc>
-          <w:tcPr>
-            <w:tcW w:w="5850" w:type="dxa"/>
-            <w:shd w:val="clear" w:color="auto" w:fill="FFFFFF" w:themeFill="background1"/>
-          </w:tcPr>
-          <w:p>
-            <w:r>
-              <w:t>Execution</w:t>
-            </w:r>
-          </w:p>
-        </w:tc>
-      </w:tr>
-      <w:tr>
-        <w:tc>
-          <w:tcPr>
-            <w:tcW w:w="1075" w:type="dxa"/>
-            <w:shd w:val="clear" w:color="auto" w:fill="FFFFFF" w:themeFill="background1"/>
-          </w:tcPr>
-          <w:p>
-            <w:r>
-              <w:t>3</w:t>
-            </w:r>
-          </w:p>
-        </w:tc>
-        <w:tc>
-          <w:tcPr>
-            <w:tcW w:w="2160" w:type="dxa"/>
-            <w:shd w:val="clear" w:color="auto" w:fill="FFFFFF" w:themeFill="background1"/>
-          </w:tcPr>
-          <w:p>
-            <w:r>
-              <w:t>1.5.1</w:t>
-            </w:r>
-          </w:p>
-        </w:tc>
-        <w:tc>
-          <w:tcPr>
-            <w:tcW w:w="5850" w:type="dxa"/>
-            <w:shd w:val="clear" w:color="auto" w:fill="FFFFFF" w:themeFill="background1"/>
-          </w:tcPr>
-          <w:p>
-            <w:r>
-              <w:t>Project Meeting with Members</w:t>
-            </w:r>
-          </w:p>
-        </w:tc>
-      </w:tr>
-      <w:tr>
-        <w:tc>
-          <w:tcPr>
-            <w:tcW w:w="1075" w:type="dxa"/>
-            <w:shd w:val="clear" w:color="auto" w:fill="FFFFFF" w:themeFill="background1"/>
-          </w:tcPr>
-          <w:p>
-            <w:r>
-              <w:t>3</w:t>
-            </w:r>
-          </w:p>
-        </w:tc>
-        <w:tc>
-          <w:tcPr>
-            <w:tcW w:w="2160" w:type="dxa"/>
-            <w:shd w:val="clear" w:color="auto" w:fill="FFFFFF" w:themeFill="background1"/>
-          </w:tcPr>
-          <w:p>
-            <w:r>
-              <w:t>1.5.2</w:t>
-            </w:r>
-          </w:p>
-        </w:tc>
-        <w:tc>
-          <w:tcPr>
-            <w:tcW w:w="5850" w:type="dxa"/>
-            <w:shd w:val="clear" w:color="auto" w:fill="FFFFFF" w:themeFill="background1"/>
-          </w:tcPr>
-          <w:p>
-            <w:r>
-              <w:t>Project Meeting with Advisor</w:t>
-            </w:r>
-          </w:p>
-        </w:tc>
-      </w:tr>
-      <w:tr>
-        <w:tc>
-          <w:tcPr>
-            <w:tcW w:w="1075" w:type="dxa"/>
-            <w:shd w:val="clear" w:color="auto" w:fill="FFFFFF" w:themeFill="background1"/>
-          </w:tcPr>
-          <w:p>
-            <w:r>
-              <w:t>3</w:t>
-            </w:r>
-          </w:p>
-        </w:tc>
-        <w:tc>
-          <w:tcPr>
-            <w:tcW w:w="2160" w:type="dxa"/>
-            <w:shd w:val="clear" w:color="auto" w:fill="FFFFFF" w:themeFill="background1"/>
-          </w:tcPr>
-          <w:p>
-            <w:r>
-              <w:t>1.5.3</w:t>
-            </w:r>
-          </w:p>
-        </w:tc>
-        <w:tc>
-          <w:tcPr>
-            <w:tcW w:w="5850" w:type="dxa"/>
-            <w:shd w:val="clear" w:color="auto" w:fill="FFFFFF" w:themeFill="background1"/>
-          </w:tcPr>
-          <w:p>
-            <w:r>
-              <w:t>Project Meeting with Client</w:t>
-            </w:r>
-          </w:p>
-        </w:tc>
-      </w:tr>
-      <w:tr>
-        <w:tc>
-          <w:tcPr>
-            <w:tcW w:w="1075" w:type="dxa"/>
-            <w:shd w:val="clear" w:color="auto" w:fill="FFFFFF" w:themeFill="background1"/>
-          </w:tcPr>
-          <w:p>
-            <w:r>
-              <w:t>3</w:t>
-            </w:r>
-          </w:p>
-        </w:tc>
-        <w:tc>
-          <w:tcPr>
-            <w:tcW w:w="2160" w:type="dxa"/>
-            <w:shd w:val="clear" w:color="auto" w:fill="FFFFFF" w:themeFill="background1"/>
-          </w:tcPr>
-          <w:p>
-            <w:r>
-              <w:t>1.5.4</w:t>
-            </w:r>
-          </w:p>
-        </w:tc>
-        <w:tc>
-          <w:tcPr>
-            <w:tcW w:w="5850" w:type="dxa"/>
-            <w:shd w:val="clear" w:color="auto" w:fill="FFFFFF" w:themeFill="background1"/>
-          </w:tcPr>
-          <w:p>
-            <w:r>
-              <w:t>Verify Use Case Requirements</w:t>
-            </w:r>
-          </w:p>
-        </w:tc>
-      </w:tr>
-      <w:tr>
-        <w:tc>
-          <w:tcPr>
-            <w:tcW w:w="1075" w:type="dxa"/>
-            <w:shd w:val="clear" w:color="auto" w:fill="FFFFFF" w:themeFill="background1"/>
-          </w:tcPr>
-          <w:p>
-            <w:r>
-              <w:t>3</w:t>
-            </w:r>
-          </w:p>
-        </w:tc>
-        <w:tc>
-          <w:tcPr>
-            <w:tcW w:w="2160" w:type="dxa"/>
-            <w:shd w:val="clear" w:color="auto" w:fill="FFFFFF" w:themeFill="background1"/>
-          </w:tcPr>
-          <w:p>
-            <w:r>
-              <w:t>1.5.5</w:t>
-            </w:r>
-          </w:p>
-        </w:tc>
-        <w:tc>
-          <w:tcPr>
-            <w:tcW w:w="5850" w:type="dxa"/>
-            <w:shd w:val="clear" w:color="auto" w:fill="FFFFFF" w:themeFill="background1"/>
-          </w:tcPr>
-          <w:p>
-            <w:r>
-              <w:t>Procure Hardware/Software Materials</w:t>
-            </w:r>
-          </w:p>
-        </w:tc>
-      </w:tr>
-      <w:tr>
-        <w:tc>
-          <w:tcPr>
-            <w:tcW w:w="1075" w:type="dxa"/>
-            <w:shd w:val="clear" w:color="auto" w:fill="FFFFFF" w:themeFill="background1"/>
-          </w:tcPr>
-          <w:p>
-            <w:r>
-              <w:t>3</w:t>
-            </w:r>
-          </w:p>
-        </w:tc>
-        <w:tc>
-          <w:tcPr>
-            <w:tcW w:w="2160" w:type="dxa"/>
-            <w:shd w:val="clear" w:color="auto" w:fill="FFFFFF" w:themeFill="background1"/>
-          </w:tcPr>
-          <w:p>
-            <w:r>
-              <w:t>1.5.6</w:t>
-            </w:r>
-          </w:p>
-        </w:tc>
-        <w:tc>
-          <w:tcPr>
-            <w:tcW w:w="5850" w:type="dxa"/>
-            <w:shd w:val="clear" w:color="auto" w:fill="FFFFFF" w:themeFill="background1"/>
-          </w:tcPr>
-          <w:p>
-            <w:r>
-              <w:t>Run the system on browser</w:t>
-            </w:r>
-          </w:p>
-        </w:tc>
-      </w:tr>
-      <w:tr>
-        <w:tc>
-          <w:tcPr>
-            <w:tcW w:w="1075" w:type="dxa"/>
-            <w:shd w:val="clear" w:color="auto" w:fill="FFFFFF" w:themeFill="background1"/>
-          </w:tcPr>
-          <w:p>
-            <w:r>
-              <w:t>3</w:t>
-            </w:r>
-          </w:p>
-        </w:tc>
-        <w:tc>
-          <w:tcPr>
-            <w:tcW w:w="2160" w:type="dxa"/>
-            <w:shd w:val="clear" w:color="auto" w:fill="FFFFFF" w:themeFill="background1"/>
-          </w:tcPr>
-          <w:p>
-            <w:r>
-              <w:t>1.5.7</w:t>
-            </w:r>
-          </w:p>
-        </w:tc>
-        <w:tc>
-          <w:tcPr>
-            <w:tcW w:w="5850" w:type="dxa"/>
-            <w:shd w:val="clear" w:color="auto" w:fill="FFFFFF" w:themeFill="background1"/>
-          </w:tcPr>
-          <w:p>
-            <w:r>
-              <w:t>Isolated Testing</w:t>
-            </w:r>
-          </w:p>
-        </w:tc>
-      </w:tr>
-      <w:tr>
-        <w:tc>
-          <w:tcPr>
-            <w:tcW w:w="1075" w:type="dxa"/>
-            <w:shd w:val="clear" w:color="auto" w:fill="FFFFFF" w:themeFill="background1"/>
-          </w:tcPr>
-          <w:p>
-            <w:r>
-              <w:t>3</w:t>
-            </w:r>
-          </w:p>
-        </w:tc>
-        <w:tc>
-          <w:tcPr>
-            <w:tcW w:w="2160" w:type="dxa"/>
-            <w:shd w:val="clear" w:color="auto" w:fill="FFFFFF" w:themeFill="background1"/>
-          </w:tcPr>
-          <w:p>
-            <w:r>
-              <w:t>1.5.8</w:t>
-            </w:r>
-          </w:p>
-        </w:tc>
-        <w:tc>
-          <w:tcPr>
-            <w:tcW w:w="5850" w:type="dxa"/>
-            <w:shd w:val="clear" w:color="auto" w:fill="FFFFFF" w:themeFill="background1"/>
-          </w:tcPr>
-          <w:p>
-            <w:r>
-              <w:t>Promotion/Advertisement</w:t>
-            </w:r>
-          </w:p>
-        </w:tc>
-      </w:tr>
-      <w:tr>
-        <w:tc>
-          <w:tcPr>
-            <w:tcW w:w="1075" w:type="dxa"/>
-            <w:shd w:val="clear" w:color="auto" w:fill="FFFFFF" w:themeFill="background1"/>
-          </w:tcPr>
-          <w:p>
-            <w:r>
-              <w:t>3</w:t>
-            </w:r>
-          </w:p>
-        </w:tc>
-        <w:tc>
-          <w:tcPr>
-            <w:tcW w:w="2160" w:type="dxa"/>
-            <w:shd w:val="clear" w:color="auto" w:fill="FFFFFF" w:themeFill="background1"/>
-          </w:tcPr>
-          <w:p>
-            <w:r>
-              <w:t>1.5.9</w:t>
-            </w:r>
-          </w:p>
-        </w:tc>
-        <w:tc>
-          <w:tcPr>
-            <w:tcW w:w="5850" w:type="dxa"/>
-            <w:shd w:val="clear" w:color="auto" w:fill="FFFFFF" w:themeFill="background1"/>
-          </w:tcPr>
-          <w:p>
-            <w:r>
-              <w:t>Set up Kiosk for localize deployment</w:t>
-            </w:r>
-          </w:p>
-        </w:tc>
-      </w:tr>
-      <w:tr>
-        <w:tc>
-          <w:tcPr>
-            <w:tcW w:w="1075" w:type="dxa"/>
-            <w:shd w:val="clear" w:color="auto" w:fill="FFFFFF" w:themeFill="background1"/>
-          </w:tcPr>
-          <w:p>
-            <w:r>
-              <w:t>3</w:t>
-            </w:r>
-          </w:p>
-        </w:tc>
-        <w:tc>
-          <w:tcPr>
-            <w:tcW w:w="2160" w:type="dxa"/>
-            <w:shd w:val="clear" w:color="auto" w:fill="FFFFFF" w:themeFill="background1"/>
-          </w:tcPr>
-          <w:p>
-            <w:r>
-              <w:t>1.5.10</w:t>
-            </w:r>
-          </w:p>
-        </w:tc>
-        <w:tc>
-          <w:tcPr>
-            <w:tcW w:w="5850" w:type="dxa"/>
-            <w:shd w:val="clear" w:color="auto" w:fill="FFFFFF" w:themeFill="background1"/>
-          </w:tcPr>
-          <w:p>
-            <w:r>
-              <w:t>Deploy running system to internal users (ITRO)</w:t>
-            </w:r>
-          </w:p>
-        </w:tc>
-      </w:tr>
-      <w:tr>
-        <w:tc>
-          <w:tcPr>
-            <w:tcW w:w="1075" w:type="dxa"/>
-            <w:shd w:val="clear" w:color="auto" w:fill="FFFFFF" w:themeFill="background1"/>
-          </w:tcPr>
-          <w:p>
-            <w:r>
-              <w:t>3</w:t>
-            </w:r>
-          </w:p>
-        </w:tc>
-        <w:tc>
-          <w:tcPr>
-            <w:tcW w:w="2160" w:type="dxa"/>
-            <w:shd w:val="clear" w:color="auto" w:fill="FFFFFF" w:themeFill="background1"/>
-          </w:tcPr>
-          <w:p>
-            <w:r>
-              <w:t>1.5.11</w:t>
-            </w:r>
-          </w:p>
-        </w:tc>
-        <w:tc>
-          <w:tcPr>
-            <w:tcW w:w="5850" w:type="dxa"/>
-            <w:shd w:val="clear" w:color="auto" w:fill="FFFFFF" w:themeFill="background1"/>
-          </w:tcPr>
-          <w:p>
-            <w:r>
-              <w:t>Train general users</w:t>
-            </w:r>
-          </w:p>
-        </w:tc>
-      </w:tr>
-      <w:tr>
-        <w:tc>
-          <w:tcPr>
-            <w:tcW w:w="1075" w:type="dxa"/>
-            <w:shd w:val="clear" w:color="auto" w:fill="FFFFFF" w:themeFill="background1"/>
-          </w:tcPr>
-          <w:p>
-            <w:r>
-              <w:t>3</w:t>
-            </w:r>
-          </w:p>
-        </w:tc>
-        <w:tc>
-          <w:tcPr>
-            <w:tcW w:w="2160" w:type="dxa"/>
-            <w:shd w:val="clear" w:color="auto" w:fill="FFFFFF" w:themeFill="background1"/>
-          </w:tcPr>
-          <w:p>
-            <w:r>
-              <w:t>1.5.12</w:t>
-            </w:r>
-          </w:p>
-        </w:tc>
-        <w:tc>
-          <w:tcPr>
-            <w:tcW w:w="5850" w:type="dxa"/>
-            <w:shd w:val="clear" w:color="auto" w:fill="FFFFFF" w:themeFill="background1"/>
-          </w:tcPr>
-          <w:p>
-            <w:r>
-              <w:t>Deploy whole running system (ITRO/Clients)</w:t>
-            </w:r>
-          </w:p>
-        </w:tc>
-      </w:tr>
-      <w:tr>
-        <w:tc>
-          <w:tcPr>
-            <w:tcW w:w="1075" w:type="dxa"/>
-            <w:shd w:val="clear" w:color="auto" w:fill="FFFFFF" w:themeFill="background1"/>
-          </w:tcPr>
-          <w:p>
-            <w:r>
-              <w:t>2</w:t>
-            </w:r>
-          </w:p>
-        </w:tc>
-        <w:tc>
-          <w:tcPr>
-            <w:tcW w:w="2160" w:type="dxa"/>
-            <w:shd w:val="clear" w:color="auto" w:fill="FFFFFF" w:themeFill="background1"/>
-          </w:tcPr>
-          <w:p>
-            <w:r>
-              <w:t>1.6</w:t>
-            </w:r>
-          </w:p>
-        </w:tc>
-        <w:tc>
-          <w:tcPr>
-            <w:tcW w:w="5850" w:type="dxa"/>
-            <w:shd w:val="clear" w:color="auto" w:fill="FFFFFF" w:themeFill="background1"/>
-          </w:tcPr>
-          <w:p>
-            <w:r>
-              <w:t>Control</w:t>
-            </w:r>
-          </w:p>
-        </w:tc>
-      </w:tr>
-      <w:tr>
-        <w:tc>
-          <w:tcPr>
-            <w:tcW w:w="1075" w:type="dxa"/>
-            <w:shd w:val="clear" w:color="auto" w:fill="FFFFFF" w:themeFill="background1"/>
-          </w:tcPr>
-          <w:p>
-            <w:r>
-              <w:t>3</w:t>
-            </w:r>
-          </w:p>
-        </w:tc>
-        <w:tc>
-          <w:tcPr>
-            <w:tcW w:w="2160" w:type="dxa"/>
-            <w:shd w:val="clear" w:color="auto" w:fill="FFFFFF" w:themeFill="background1"/>
-          </w:tcPr>
-          <w:p>
-            <w:r>
-              <w:t>1.6.1</w:t>
-            </w:r>
-          </w:p>
-        </w:tc>
-        <w:tc>
-          <w:tcPr>
-            <w:tcW w:w="5850" w:type="dxa"/>
-            <w:shd w:val="clear" w:color="auto" w:fill="FFFFFF" w:themeFill="background1"/>
-          </w:tcPr>
-          <w:p>
-            <w:r>
-              <w:t>Project Management</w:t>
-            </w:r>
-          </w:p>
-        </w:tc>
-      </w:tr>
-      <w:tr>
-        <w:tc>
-          <w:tcPr>
-            <w:tcW w:w="1075" w:type="dxa"/>
-            <w:shd w:val="clear" w:color="auto" w:fill="FFFFFF" w:themeFill="background1"/>
-          </w:tcPr>
-          <w:p>
-            <w:r>
-              <w:t>3</w:t>
-            </w:r>
-          </w:p>
-        </w:tc>
-        <w:tc>
-          <w:tcPr>
-            <w:tcW w:w="2160" w:type="dxa"/>
-            <w:shd w:val="clear" w:color="auto" w:fill="FFFFFF" w:themeFill="background1"/>
-          </w:tcPr>
-          <w:p>
-            <w:r>
-              <w:t>1.6.2</w:t>
-            </w:r>
-          </w:p>
-        </w:tc>
-        <w:tc>
-          <w:tcPr>
-            <w:tcW w:w="5850" w:type="dxa"/>
-            <w:shd w:val="clear" w:color="auto" w:fill="FFFFFF" w:themeFill="background1"/>
-          </w:tcPr>
-          <w:p>
-            <w:r>
-              <w:t>Project Meeting with Members</w:t>
-            </w:r>
-          </w:p>
-        </w:tc>
-      </w:tr>
-      <w:tr>
-        <w:tc>
-          <w:tcPr>
-            <w:tcW w:w="1075" w:type="dxa"/>
-            <w:shd w:val="clear" w:color="auto" w:fill="FFFFFF" w:themeFill="background1"/>
-          </w:tcPr>
-          <w:p>
-            <w:r>
-              <w:t>3</w:t>
-            </w:r>
-          </w:p>
-        </w:tc>
-        <w:tc>
-          <w:tcPr>
-            <w:tcW w:w="2160" w:type="dxa"/>
-            <w:shd w:val="clear" w:color="auto" w:fill="FFFFFF" w:themeFill="background1"/>
-          </w:tcPr>
-          <w:p>
-            <w:r>
-              <w:t>1.6.3</w:t>
-            </w:r>
-          </w:p>
-        </w:tc>
-        <w:tc>
-          <w:tcPr>
-            <w:tcW w:w="5850" w:type="dxa"/>
-            <w:shd w:val="clear" w:color="auto" w:fill="FFFFFF" w:themeFill="background1"/>
-          </w:tcPr>
-          <w:p>
-            <w:r>
-              <w:t>Project Meeting with Advisor</w:t>
-            </w:r>
-          </w:p>
-        </w:tc>
-      </w:tr>
-      <w:tr>
-        <w:tc>
-          <w:tcPr>
-            <w:tcW w:w="1075" w:type="dxa"/>
-            <w:shd w:val="clear" w:color="auto" w:fill="FFFFFF" w:themeFill="background1"/>
-          </w:tcPr>
-          <w:p>
-            <w:r>
-              <w:t>3</w:t>
-            </w:r>
-          </w:p>
-        </w:tc>
-        <w:tc>
-          <w:tcPr>
-            <w:tcW w:w="2160" w:type="dxa"/>
-            <w:shd w:val="clear" w:color="auto" w:fill="FFFFFF" w:themeFill="background1"/>
-          </w:tcPr>
-          <w:p>
-            <w:r>
-              <w:t>1.6.4</w:t>
-            </w:r>
-          </w:p>
-        </w:tc>
-        <w:tc>
-          <w:tcPr>
-            <w:tcW w:w="5850" w:type="dxa"/>
-            <w:shd w:val="clear" w:color="auto" w:fill="FFFFFF" w:themeFill="background1"/>
-          </w:tcPr>
-          <w:p>
-            <w:r>
-              <w:t>Project Meeting with Client</w:t>
-            </w:r>
-          </w:p>
-        </w:tc>
-      </w:tr>
-      <w:tr>
-        <w:tc>
-          <w:tcPr>
-            <w:tcW w:w="1075" w:type="dxa"/>
-            <w:shd w:val="clear" w:color="auto" w:fill="FFFFFF" w:themeFill="background1"/>
-          </w:tcPr>
-          <w:p>
-            <w:r>
               <w:t>3</w:t>
             </w:r>
           </w:p>
@@ -4552,6 +5464,7 @@
           </w:p>
           <w:p>
             <w:r>
+              <w:lastRenderedPageBreak/>
               <w:t>1.4.6 Milestone 1: Release 1 of Working Prototype</w:t>
             </w:r>
           </w:p>
@@ -4705,7 +5618,6 @@
           </w:p>
           <w:p>
             <w:r>
-              <w:lastRenderedPageBreak/>
               <w:t>1.6.3 Project Meeting with Advisor</w:t>
             </w:r>
           </w:p>
@@ -4947,6 +5859,7 @@
           </w:tcPr>
           <w:p>
             <w:r>
+              <w:lastRenderedPageBreak/>
               <w:t>2</w:t>
             </w:r>
           </w:p>
@@ -5315,7 +6228,6 @@
           </w:tcPr>
           <w:p>
             <w:r>
-              <w:lastRenderedPageBreak/>
               <w:t>3</w:t>
             </w:r>
           </w:p>
@@ -5835,6 +6747,7 @@
           </w:tcPr>
           <w:p>
             <w:r>
+              <w:lastRenderedPageBreak/>
               <w:t>3</w:t>
             </w:r>
           </w:p>
@@ -6111,7 +7024,6 @@
           </w:tcPr>
           <w:p>
             <w:r>
-              <w:lastRenderedPageBreak/>
               <w:t>3</w:t>
             </w:r>
           </w:p>
@@ -6408,6 +7320,7 @@
           </w:tcPr>
           <w:p>
             <w:r>
+              <w:lastRenderedPageBreak/>
               <w:t>3</w:t>
             </w:r>
           </w:p>
@@ -6730,7 +7643,605 @@
           </w:tcPr>
           <w:p>
             <w:r>
+              <w:t>2</w:t>
+            </w:r>
+          </w:p>
+        </w:tc>
+        <w:tc>
+          <w:tcPr>
+            <w:tcW w:w="1530" w:type="dxa"/>
+            <w:shd w:val="clear" w:color="auto" w:fill="FFFFFF" w:themeFill="background1"/>
+          </w:tcPr>
+          <w:p>
+            <w:r>
+              <w:t>1.5</w:t>
+            </w:r>
+          </w:p>
+        </w:tc>
+        <w:tc>
+          <w:tcPr>
+            <w:tcW w:w="2880" w:type="dxa"/>
+            <w:shd w:val="clear" w:color="auto" w:fill="FFFFFF" w:themeFill="background1"/>
+          </w:tcPr>
+          <w:p>
+            <w:r>
+              <w:t>Execution</w:t>
+            </w:r>
+          </w:p>
+        </w:tc>
+        <w:tc>
+          <w:tcPr>
+            <w:tcW w:w="4082" w:type="dxa"/>
+            <w:shd w:val="clear" w:color="auto" w:fill="FFFFFF" w:themeFill="background1"/>
+          </w:tcPr>
+          <w:p>
+            <w:r>
+              <w:t>The phase of the project where the system is implemented, tested, and deployed.</w:t>
+            </w:r>
+          </w:p>
+        </w:tc>
+      </w:tr>
+      <w:tr>
+        <w:tc>
+          <w:tcPr>
+            <w:tcW w:w="805" w:type="dxa"/>
+            <w:shd w:val="clear" w:color="auto" w:fill="FFFFFF" w:themeFill="background1"/>
+          </w:tcPr>
+          <w:p>
+            <w:r>
+              <w:t>3</w:t>
+            </w:r>
+          </w:p>
+        </w:tc>
+        <w:tc>
+          <w:tcPr>
+            <w:tcW w:w="1530" w:type="dxa"/>
+            <w:shd w:val="clear" w:color="auto" w:fill="FFFFFF" w:themeFill="background1"/>
+          </w:tcPr>
+          <w:p>
+            <w:r>
+              <w:t>1.5.1</w:t>
+            </w:r>
+          </w:p>
+        </w:tc>
+        <w:tc>
+          <w:tcPr>
+            <w:tcW w:w="2880" w:type="dxa"/>
+            <w:shd w:val="clear" w:color="auto" w:fill="FFFFFF" w:themeFill="background1"/>
+          </w:tcPr>
+          <w:p>
+            <w:r>
+              <w:t>Project Meeting with Members</w:t>
+            </w:r>
+          </w:p>
+        </w:tc>
+        <w:tc>
+          <w:tcPr>
+            <w:tcW w:w="4082" w:type="dxa"/>
+            <w:shd w:val="clear" w:color="auto" w:fill="FFFFFF" w:themeFill="background1"/>
+          </w:tcPr>
+          <w:p>
+            <w:r>
+              <w:t>Regular meetings held with the team</w:t>
+            </w:r>
+          </w:p>
+        </w:tc>
+      </w:tr>
+      <w:tr>
+        <w:tc>
+          <w:tcPr>
+            <w:tcW w:w="805" w:type="dxa"/>
+            <w:shd w:val="clear" w:color="auto" w:fill="FFFFFF" w:themeFill="background1"/>
+          </w:tcPr>
+          <w:p>
+            <w:r>
+              <w:t>3</w:t>
+            </w:r>
+          </w:p>
+        </w:tc>
+        <w:tc>
+          <w:tcPr>
+            <w:tcW w:w="1530" w:type="dxa"/>
+            <w:shd w:val="clear" w:color="auto" w:fill="FFFFFF" w:themeFill="background1"/>
+          </w:tcPr>
+          <w:p>
+            <w:r>
+              <w:t>1.5.2</w:t>
+            </w:r>
+          </w:p>
+        </w:tc>
+        <w:tc>
+          <w:tcPr>
+            <w:tcW w:w="2880" w:type="dxa"/>
+            <w:shd w:val="clear" w:color="auto" w:fill="FFFFFF" w:themeFill="background1"/>
+          </w:tcPr>
+          <w:p>
+            <w:r>
+              <w:t>Project Meeting with Advisor</w:t>
+            </w:r>
+          </w:p>
+        </w:tc>
+        <w:tc>
+          <w:tcPr>
+            <w:tcW w:w="4082" w:type="dxa"/>
+            <w:shd w:val="clear" w:color="auto" w:fill="FFFFFF" w:themeFill="background1"/>
+          </w:tcPr>
+          <w:p>
+            <w:r>
+              <w:t>Regular meetings held with the team and the advisor to improve the deployed system</w:t>
+            </w:r>
+          </w:p>
+        </w:tc>
+      </w:tr>
+      <w:tr>
+        <w:tc>
+          <w:tcPr>
+            <w:tcW w:w="805" w:type="dxa"/>
+            <w:shd w:val="clear" w:color="auto" w:fill="FFFFFF" w:themeFill="background1"/>
+          </w:tcPr>
+          <w:p>
+            <w:r>
+              <w:t>3</w:t>
+            </w:r>
+          </w:p>
+        </w:tc>
+        <w:tc>
+          <w:tcPr>
+            <w:tcW w:w="1530" w:type="dxa"/>
+            <w:shd w:val="clear" w:color="auto" w:fill="FFFFFF" w:themeFill="background1"/>
+          </w:tcPr>
+          <w:p>
+            <w:r>
+              <w:t>1.5.3</w:t>
+            </w:r>
+          </w:p>
+        </w:tc>
+        <w:tc>
+          <w:tcPr>
+            <w:tcW w:w="2880" w:type="dxa"/>
+            <w:shd w:val="clear" w:color="auto" w:fill="FFFFFF" w:themeFill="background1"/>
+          </w:tcPr>
+          <w:p>
+            <w:r>
+              <w:t>Project Meeting with Client</w:t>
+            </w:r>
+          </w:p>
+        </w:tc>
+        <w:tc>
+          <w:tcPr>
+            <w:tcW w:w="4082" w:type="dxa"/>
+            <w:shd w:val="clear" w:color="auto" w:fill="FFFFFF" w:themeFill="background1"/>
+          </w:tcPr>
+          <w:p>
+            <w:r>
+              <w:t>Regular meetings held with the client to ensure that the system lives up to the client’s expectation</w:t>
+            </w:r>
+          </w:p>
+        </w:tc>
+      </w:tr>
+      <w:tr>
+        <w:tc>
+          <w:tcPr>
+            <w:tcW w:w="805" w:type="dxa"/>
+            <w:shd w:val="clear" w:color="auto" w:fill="FFFFFF" w:themeFill="background1"/>
+          </w:tcPr>
+          <w:p>
+            <w:r>
+              <w:t>3</w:t>
+            </w:r>
+          </w:p>
+        </w:tc>
+        <w:tc>
+          <w:tcPr>
+            <w:tcW w:w="1530" w:type="dxa"/>
+            <w:shd w:val="clear" w:color="auto" w:fill="FFFFFF" w:themeFill="background1"/>
+          </w:tcPr>
+          <w:p>
+            <w:r>
+              <w:t>1.5.4</w:t>
+            </w:r>
+          </w:p>
+        </w:tc>
+        <w:tc>
+          <w:tcPr>
+            <w:tcW w:w="2880" w:type="dxa"/>
+            <w:shd w:val="clear" w:color="auto" w:fill="FFFFFF" w:themeFill="background1"/>
+          </w:tcPr>
+          <w:p>
+            <w:r>
+              <w:t>Verify Use Case Requirements</w:t>
+            </w:r>
+          </w:p>
+        </w:tc>
+        <w:tc>
+          <w:tcPr>
+            <w:tcW w:w="4082" w:type="dxa"/>
+            <w:shd w:val="clear" w:color="auto" w:fill="FFFFFF" w:themeFill="background1"/>
+          </w:tcPr>
+          <w:p>
+            <w:r>
+              <w:t xml:space="preserve">Review and validate use case requirements for the system  </w:t>
+            </w:r>
+          </w:p>
+        </w:tc>
+      </w:tr>
+      <w:tr>
+        <w:tc>
+          <w:tcPr>
+            <w:tcW w:w="805" w:type="dxa"/>
+            <w:shd w:val="clear" w:color="auto" w:fill="FFFFFF" w:themeFill="background1"/>
+          </w:tcPr>
+          <w:p>
+            <w:r>
+              <w:t>3</w:t>
+            </w:r>
+          </w:p>
+        </w:tc>
+        <w:tc>
+          <w:tcPr>
+            <w:tcW w:w="1530" w:type="dxa"/>
+            <w:shd w:val="clear" w:color="auto" w:fill="FFFFFF" w:themeFill="background1"/>
+          </w:tcPr>
+          <w:p>
+            <w:r>
+              <w:t>1.5.5</w:t>
+            </w:r>
+          </w:p>
+        </w:tc>
+        <w:tc>
+          <w:tcPr>
+            <w:tcW w:w="2880" w:type="dxa"/>
+            <w:shd w:val="clear" w:color="auto" w:fill="FFFFFF" w:themeFill="background1"/>
+          </w:tcPr>
+          <w:p>
+            <w:r>
+              <w:t>Procure Hardware/Software Materials</w:t>
+            </w:r>
+          </w:p>
+        </w:tc>
+        <w:tc>
+          <w:tcPr>
+            <w:tcW w:w="4082" w:type="dxa"/>
+            <w:shd w:val="clear" w:color="auto" w:fill="FFFFFF" w:themeFill="background1"/>
+          </w:tcPr>
+          <w:p>
+            <w:r>
+              <w:t>Procure necessary hardware and software materials for the system</w:t>
+            </w:r>
+          </w:p>
+        </w:tc>
+      </w:tr>
+      <w:tr>
+        <w:tc>
+          <w:tcPr>
+            <w:tcW w:w="805" w:type="dxa"/>
+            <w:shd w:val="clear" w:color="auto" w:fill="FFFFFF" w:themeFill="background1"/>
+          </w:tcPr>
+          <w:p>
+            <w:r>
+              <w:t>3</w:t>
+            </w:r>
+          </w:p>
+        </w:tc>
+        <w:tc>
+          <w:tcPr>
+            <w:tcW w:w="1530" w:type="dxa"/>
+            <w:shd w:val="clear" w:color="auto" w:fill="FFFFFF" w:themeFill="background1"/>
+          </w:tcPr>
+          <w:p>
+            <w:r>
+              <w:t>1.5.6</w:t>
+            </w:r>
+          </w:p>
+        </w:tc>
+        <w:tc>
+          <w:tcPr>
+            <w:tcW w:w="2880" w:type="dxa"/>
+            <w:shd w:val="clear" w:color="auto" w:fill="FFFFFF" w:themeFill="background1"/>
+          </w:tcPr>
+          <w:p>
+            <w:r>
+              <w:t>Run the system on browser</w:t>
+            </w:r>
+          </w:p>
+        </w:tc>
+        <w:tc>
+          <w:tcPr>
+            <w:tcW w:w="4082" w:type="dxa"/>
+            <w:shd w:val="clear" w:color="auto" w:fill="FFFFFF" w:themeFill="background1"/>
+          </w:tcPr>
+          <w:p>
+            <w:r>
+              <w:t>Verify that the system can run on different browser</w:t>
+            </w:r>
+          </w:p>
+        </w:tc>
+      </w:tr>
+      <w:tr>
+        <w:tc>
+          <w:tcPr>
+            <w:tcW w:w="805" w:type="dxa"/>
+            <w:shd w:val="clear" w:color="auto" w:fill="FFFFFF" w:themeFill="background1"/>
+          </w:tcPr>
+          <w:p>
+            <w:r>
+              <w:t>3</w:t>
+            </w:r>
+          </w:p>
+        </w:tc>
+        <w:tc>
+          <w:tcPr>
+            <w:tcW w:w="1530" w:type="dxa"/>
+            <w:shd w:val="clear" w:color="auto" w:fill="FFFFFF" w:themeFill="background1"/>
+          </w:tcPr>
+          <w:p>
+            <w:r>
+              <w:t>1.5.7</w:t>
+            </w:r>
+          </w:p>
+        </w:tc>
+        <w:tc>
+          <w:tcPr>
+            <w:tcW w:w="2880" w:type="dxa"/>
+            <w:shd w:val="clear" w:color="auto" w:fill="FFFFFF" w:themeFill="background1"/>
+          </w:tcPr>
+          <w:p>
+            <w:r>
+              <w:t>Isolated Testing</w:t>
+            </w:r>
+          </w:p>
+        </w:tc>
+        <w:tc>
+          <w:tcPr>
+            <w:tcW w:w="4082" w:type="dxa"/>
+            <w:shd w:val="clear" w:color="auto" w:fill="FFFFFF" w:themeFill="background1"/>
+          </w:tcPr>
+          <w:p>
+            <w:r>
+              <w:t>Conduct initial testing of the system in an isolated environment</w:t>
+            </w:r>
+          </w:p>
+        </w:tc>
+      </w:tr>
+      <w:tr>
+        <w:tc>
+          <w:tcPr>
+            <w:tcW w:w="805" w:type="dxa"/>
+            <w:shd w:val="clear" w:color="auto" w:fill="FFFFFF" w:themeFill="background1"/>
+          </w:tcPr>
+          <w:p>
+            <w:r>
+              <w:t>3</w:t>
+            </w:r>
+          </w:p>
+        </w:tc>
+        <w:tc>
+          <w:tcPr>
+            <w:tcW w:w="1530" w:type="dxa"/>
+            <w:shd w:val="clear" w:color="auto" w:fill="FFFFFF" w:themeFill="background1"/>
+          </w:tcPr>
+          <w:p>
+            <w:r>
+              <w:t>1.5.8</w:t>
+            </w:r>
+          </w:p>
+        </w:tc>
+        <w:tc>
+          <w:tcPr>
+            <w:tcW w:w="2880" w:type="dxa"/>
+            <w:shd w:val="clear" w:color="auto" w:fill="FFFFFF" w:themeFill="background1"/>
+          </w:tcPr>
+          <w:p>
+            <w:r>
+              <w:t>Promotion/Advertisement</w:t>
+            </w:r>
+          </w:p>
+        </w:tc>
+        <w:tc>
+          <w:tcPr>
+            <w:tcW w:w="4082" w:type="dxa"/>
+            <w:shd w:val="clear" w:color="auto" w:fill="FFFFFF" w:themeFill="background1"/>
+          </w:tcPr>
+          <w:p>
+            <w:r>
+              <w:t>Develop promotion and advertising materials for the system and make it know to its potential users</w:t>
+            </w:r>
+          </w:p>
+        </w:tc>
+      </w:tr>
+      <w:tr>
+        <w:tc>
+          <w:tcPr>
+            <w:tcW w:w="805" w:type="dxa"/>
+            <w:shd w:val="clear" w:color="auto" w:fill="FFFFFF" w:themeFill="background1"/>
+          </w:tcPr>
+          <w:p>
+            <w:r>
+              <w:t>3</w:t>
+            </w:r>
+          </w:p>
+        </w:tc>
+        <w:tc>
+          <w:tcPr>
+            <w:tcW w:w="1530" w:type="dxa"/>
+            <w:shd w:val="clear" w:color="auto" w:fill="FFFFFF" w:themeFill="background1"/>
+          </w:tcPr>
+          <w:p>
+            <w:r>
+              <w:t>1.5.9</w:t>
+            </w:r>
+          </w:p>
+        </w:tc>
+        <w:tc>
+          <w:tcPr>
+            <w:tcW w:w="2880" w:type="dxa"/>
+            <w:shd w:val="clear" w:color="auto" w:fill="FFFFFF" w:themeFill="background1"/>
+          </w:tcPr>
+          <w:p>
+            <w:r>
+              <w:t>Set up Kiosk for localize deployment</w:t>
+            </w:r>
+          </w:p>
+        </w:tc>
+        <w:tc>
+          <w:tcPr>
+            <w:tcW w:w="4082" w:type="dxa"/>
+            <w:shd w:val="clear" w:color="auto" w:fill="FFFFFF" w:themeFill="background1"/>
+          </w:tcPr>
+          <w:p>
+            <w:r>
+              <w:t xml:space="preserve">Set up kiosks for the local deployment of the system within the premise </w:t>
+            </w:r>
+          </w:p>
+        </w:tc>
+      </w:tr>
+      <w:tr>
+        <w:tc>
+          <w:tcPr>
+            <w:tcW w:w="805" w:type="dxa"/>
+            <w:shd w:val="clear" w:color="auto" w:fill="FFFFFF" w:themeFill="background1"/>
+          </w:tcPr>
+          <w:p>
+            <w:r>
               <w:lastRenderedPageBreak/>
+              <w:t>3</w:t>
+            </w:r>
+          </w:p>
+        </w:tc>
+        <w:tc>
+          <w:tcPr>
+            <w:tcW w:w="1530" w:type="dxa"/>
+            <w:shd w:val="clear" w:color="auto" w:fill="FFFFFF" w:themeFill="background1"/>
+          </w:tcPr>
+          <w:p>
+            <w:r>
+              <w:t>1.5.10</w:t>
+            </w:r>
+          </w:p>
+        </w:tc>
+        <w:tc>
+          <w:tcPr>
+            <w:tcW w:w="2880" w:type="dxa"/>
+            <w:shd w:val="clear" w:color="auto" w:fill="FFFFFF" w:themeFill="background1"/>
+          </w:tcPr>
+          <w:p>
+            <w:r>
+              <w:t>Deploy running system to internal users (ITRO)</w:t>
+            </w:r>
+          </w:p>
+        </w:tc>
+        <w:tc>
+          <w:tcPr>
+            <w:tcW w:w="4082" w:type="dxa"/>
+            <w:shd w:val="clear" w:color="auto" w:fill="FFFFFF" w:themeFill="background1"/>
+          </w:tcPr>
+          <w:p>
+            <w:r>
+              <w:t xml:space="preserve">Deploy the system to internal ITRO users  </w:t>
+            </w:r>
+          </w:p>
+        </w:tc>
+      </w:tr>
+      <w:tr>
+        <w:tc>
+          <w:tcPr>
+            <w:tcW w:w="805" w:type="dxa"/>
+            <w:shd w:val="clear" w:color="auto" w:fill="FFFFFF" w:themeFill="background1"/>
+          </w:tcPr>
+          <w:p>
+            <w:r>
+              <w:t>3</w:t>
+            </w:r>
+          </w:p>
+        </w:tc>
+        <w:tc>
+          <w:tcPr>
+            <w:tcW w:w="1530" w:type="dxa"/>
+            <w:shd w:val="clear" w:color="auto" w:fill="FFFFFF" w:themeFill="background1"/>
+          </w:tcPr>
+          <w:p>
+            <w:r>
+              <w:t>1.5.11</w:t>
+            </w:r>
+          </w:p>
+        </w:tc>
+        <w:tc>
+          <w:tcPr>
+            <w:tcW w:w="2880" w:type="dxa"/>
+            <w:shd w:val="clear" w:color="auto" w:fill="FFFFFF" w:themeFill="background1"/>
+          </w:tcPr>
+          <w:p>
+            <w:r>
+              <w:t>Train general users</w:t>
+            </w:r>
+          </w:p>
+        </w:tc>
+        <w:tc>
+          <w:tcPr>
+            <w:tcW w:w="4082" w:type="dxa"/>
+            <w:shd w:val="clear" w:color="auto" w:fill="FFFFFF" w:themeFill="background1"/>
+          </w:tcPr>
+          <w:p>
+            <w:r>
+              <w:t xml:space="preserve">Train internal users on how to use the system effectively and efficiently           </w:t>
+            </w:r>
+          </w:p>
+        </w:tc>
+      </w:tr>
+      <w:tr>
+        <w:tc>
+          <w:tcPr>
+            <w:tcW w:w="805" w:type="dxa"/>
+            <w:shd w:val="clear" w:color="auto" w:fill="FFFFFF" w:themeFill="background1"/>
+          </w:tcPr>
+          <w:p>
+            <w:r>
+              <w:t>3</w:t>
+            </w:r>
+          </w:p>
+        </w:tc>
+        <w:tc>
+          <w:tcPr>
+            <w:tcW w:w="1530" w:type="dxa"/>
+            <w:shd w:val="clear" w:color="auto" w:fill="FFFFFF" w:themeFill="background1"/>
+          </w:tcPr>
+          <w:p>
+            <w:r>
+              <w:t>1.5.12</w:t>
+            </w:r>
+          </w:p>
+        </w:tc>
+        <w:tc>
+          <w:tcPr>
+            <w:tcW w:w="2880" w:type="dxa"/>
+            <w:shd w:val="clear" w:color="auto" w:fill="FFFFFF" w:themeFill="background1"/>
+          </w:tcPr>
+          <w:p>
+            <w:r>
+              <w:t>Deploy whole running system (ITRO/Clients)</w:t>
+            </w:r>
+          </w:p>
+        </w:tc>
+        <w:tc>
+          <w:tcPr>
+            <w:tcW w:w="4082" w:type="dxa"/>
+            <w:shd w:val="clear" w:color="auto" w:fill="FFFFFF" w:themeFill="background1"/>
+          </w:tcPr>
+          <w:p>
+            <w:r>
+              <w:t>Deploy the running ITRO system to both ITRO and clients</w:t>
+            </w:r>
+          </w:p>
+        </w:tc>
+      </w:tr>
+      <w:tr>
+        <w:tc>
+          <w:tcPr>
+            <w:tcW w:w="805" w:type="dxa"/>
+            <w:shd w:val="clear" w:color="auto" w:fill="FFFFFF" w:themeFill="background1"/>
+          </w:tcPr>
+          <w:p>
+            <w:r>
               <w:t>2</w:t>
             </w:r>
           </w:p>
@@ -6742,7 +8253,7 @@
           </w:tcPr>
           <w:p>
             <w:r>
-              <w:t>1.5</w:t>
+              <w:t>1.6</w:t>
             </w:r>
           </w:p>
         </w:tc>
@@ -6753,7 +8264,7 @@
           </w:tcPr>
           <w:p>
             <w:r>
-              <w:t>Execution</w:t>
+              <w:t>Control</w:t>
             </w:r>
           </w:p>
         </w:tc>
@@ -6764,7 +8275,7 @@
           </w:tcPr>
           <w:p>
             <w:r>
-              <w:t>The phase of the project where the system is implemented, tested, and deployed.</w:t>
+              <w:t>The phase where the project is already deployed and is under provision</w:t>
             </w:r>
           </w:p>
         </w:tc>
@@ -6788,7 +8299,7 @@
           </w:tcPr>
           <w:p>
             <w:r>
-              <w:t>1.5.1</w:t>
+              <w:t>1.6.1</w:t>
             </w:r>
           </w:p>
         </w:tc>
@@ -6799,7 +8310,7 @@
           </w:tcPr>
           <w:p>
             <w:r>
-              <w:t>Project Meeting with Members</w:t>
+              <w:t>Project Management</w:t>
             </w:r>
           </w:p>
         </w:tc>
@@ -6810,7 +8321,7 @@
           </w:tcPr>
           <w:p>
             <w:r>
-              <w:t>Regular meetings held with the team</w:t>
+              <w:t>The process of leading, planning, organizing, and controlling resources to achieve specific goals and meet specific success criteria for the project. This element includes the development and management of project plans, schedules, budgets, and resources, as well as the monitoring and control of project performance to ensure that project goals are achieved. It also involves communication and coordination with stakeholders, risk management, and project team management.</w:t>
             </w:r>
           </w:p>
         </w:tc>
@@ -6823,609 +8334,6 @@
           </w:tcPr>
           <w:p>
             <w:r>
-              <w:t>3</w:t>
-            </w:r>
-          </w:p>
-        </w:tc>
-        <w:tc>
-          <w:tcPr>
-            <w:tcW w:w="1530" w:type="dxa"/>
-            <w:shd w:val="clear" w:color="auto" w:fill="FFFFFF" w:themeFill="background1"/>
-          </w:tcPr>
-          <w:p>
-            <w:r>
-              <w:t>1.5.2</w:t>
-            </w:r>
-          </w:p>
-        </w:tc>
-        <w:tc>
-          <w:tcPr>
-            <w:tcW w:w="2880" w:type="dxa"/>
-            <w:shd w:val="clear" w:color="auto" w:fill="FFFFFF" w:themeFill="background1"/>
-          </w:tcPr>
-          <w:p>
-            <w:r>
-              <w:t>Project Meeting with Advisor</w:t>
-            </w:r>
-          </w:p>
-        </w:tc>
-        <w:tc>
-          <w:tcPr>
-            <w:tcW w:w="4082" w:type="dxa"/>
-            <w:shd w:val="clear" w:color="auto" w:fill="FFFFFF" w:themeFill="background1"/>
-          </w:tcPr>
-          <w:p>
-            <w:r>
-              <w:t>Regular meetings held with the team and the advisor to improve the deployed system</w:t>
-            </w:r>
-          </w:p>
-        </w:tc>
-      </w:tr>
-      <w:tr>
-        <w:tc>
-          <w:tcPr>
-            <w:tcW w:w="805" w:type="dxa"/>
-            <w:shd w:val="clear" w:color="auto" w:fill="FFFFFF" w:themeFill="background1"/>
-          </w:tcPr>
-          <w:p>
-            <w:r>
-              <w:t>3</w:t>
-            </w:r>
-          </w:p>
-        </w:tc>
-        <w:tc>
-          <w:tcPr>
-            <w:tcW w:w="1530" w:type="dxa"/>
-            <w:shd w:val="clear" w:color="auto" w:fill="FFFFFF" w:themeFill="background1"/>
-          </w:tcPr>
-          <w:p>
-            <w:r>
-              <w:t>1.5.3</w:t>
-            </w:r>
-          </w:p>
-        </w:tc>
-        <w:tc>
-          <w:tcPr>
-            <w:tcW w:w="2880" w:type="dxa"/>
-            <w:shd w:val="clear" w:color="auto" w:fill="FFFFFF" w:themeFill="background1"/>
-          </w:tcPr>
-          <w:p>
-            <w:r>
-              <w:t>Project Meeting with Client</w:t>
-            </w:r>
-          </w:p>
-        </w:tc>
-        <w:tc>
-          <w:tcPr>
-            <w:tcW w:w="4082" w:type="dxa"/>
-            <w:shd w:val="clear" w:color="auto" w:fill="FFFFFF" w:themeFill="background1"/>
-          </w:tcPr>
-          <w:p>
-            <w:r>
-              <w:t>Regular meetings held with the client to ensure that the system lives up to the client’s expectation</w:t>
-            </w:r>
-          </w:p>
-        </w:tc>
-      </w:tr>
-      <w:tr>
-        <w:tc>
-          <w:tcPr>
-            <w:tcW w:w="805" w:type="dxa"/>
-            <w:shd w:val="clear" w:color="auto" w:fill="FFFFFF" w:themeFill="background1"/>
-          </w:tcPr>
-          <w:p>
-            <w:r>
-              <w:t>3</w:t>
-            </w:r>
-          </w:p>
-        </w:tc>
-        <w:tc>
-          <w:tcPr>
-            <w:tcW w:w="1530" w:type="dxa"/>
-            <w:shd w:val="clear" w:color="auto" w:fill="FFFFFF" w:themeFill="background1"/>
-          </w:tcPr>
-          <w:p>
-            <w:r>
-              <w:t>1.5.4</w:t>
-            </w:r>
-          </w:p>
-        </w:tc>
-        <w:tc>
-          <w:tcPr>
-            <w:tcW w:w="2880" w:type="dxa"/>
-            <w:shd w:val="clear" w:color="auto" w:fill="FFFFFF" w:themeFill="background1"/>
-          </w:tcPr>
-          <w:p>
-            <w:r>
-              <w:t>Verify Use Case Requirements</w:t>
-            </w:r>
-          </w:p>
-        </w:tc>
-        <w:tc>
-          <w:tcPr>
-            <w:tcW w:w="4082" w:type="dxa"/>
-            <w:shd w:val="clear" w:color="auto" w:fill="FFFFFF" w:themeFill="background1"/>
-          </w:tcPr>
-          <w:p>
-            <w:r>
-              <w:t xml:space="preserve">Review and validate use case requirements for the system  </w:t>
-            </w:r>
-          </w:p>
-        </w:tc>
-      </w:tr>
-      <w:tr>
-        <w:tc>
-          <w:tcPr>
-            <w:tcW w:w="805" w:type="dxa"/>
-            <w:shd w:val="clear" w:color="auto" w:fill="FFFFFF" w:themeFill="background1"/>
-          </w:tcPr>
-          <w:p>
-            <w:r>
-              <w:t>3</w:t>
-            </w:r>
-          </w:p>
-        </w:tc>
-        <w:tc>
-          <w:tcPr>
-            <w:tcW w:w="1530" w:type="dxa"/>
-            <w:shd w:val="clear" w:color="auto" w:fill="FFFFFF" w:themeFill="background1"/>
-          </w:tcPr>
-          <w:p>
-            <w:r>
-              <w:t>1.5.5</w:t>
-            </w:r>
-          </w:p>
-        </w:tc>
-        <w:tc>
-          <w:tcPr>
-            <w:tcW w:w="2880" w:type="dxa"/>
-            <w:shd w:val="clear" w:color="auto" w:fill="FFFFFF" w:themeFill="background1"/>
-          </w:tcPr>
-          <w:p>
-            <w:r>
-              <w:t>Procure Hardware/Software Materials</w:t>
-            </w:r>
-          </w:p>
-        </w:tc>
-        <w:tc>
-          <w:tcPr>
-            <w:tcW w:w="4082" w:type="dxa"/>
-            <w:shd w:val="clear" w:color="auto" w:fill="FFFFFF" w:themeFill="background1"/>
-          </w:tcPr>
-          <w:p>
-            <w:r>
-              <w:t>Procure necessary hardware and software materials for the system</w:t>
-            </w:r>
-          </w:p>
-        </w:tc>
-      </w:tr>
-      <w:tr>
-        <w:tc>
-          <w:tcPr>
-            <w:tcW w:w="805" w:type="dxa"/>
-            <w:shd w:val="clear" w:color="auto" w:fill="FFFFFF" w:themeFill="background1"/>
-          </w:tcPr>
-          <w:p>
-            <w:r>
-              <w:t>3</w:t>
-            </w:r>
-          </w:p>
-        </w:tc>
-        <w:tc>
-          <w:tcPr>
-            <w:tcW w:w="1530" w:type="dxa"/>
-            <w:shd w:val="clear" w:color="auto" w:fill="FFFFFF" w:themeFill="background1"/>
-          </w:tcPr>
-          <w:p>
-            <w:r>
-              <w:t>1.5.6</w:t>
-            </w:r>
-          </w:p>
-        </w:tc>
-        <w:tc>
-          <w:tcPr>
-            <w:tcW w:w="2880" w:type="dxa"/>
-            <w:shd w:val="clear" w:color="auto" w:fill="FFFFFF" w:themeFill="background1"/>
-          </w:tcPr>
-          <w:p>
-            <w:r>
-              <w:t>Run the system on browser</w:t>
-            </w:r>
-          </w:p>
-        </w:tc>
-        <w:tc>
-          <w:tcPr>
-            <w:tcW w:w="4082" w:type="dxa"/>
-            <w:shd w:val="clear" w:color="auto" w:fill="FFFFFF" w:themeFill="background1"/>
-          </w:tcPr>
-          <w:p>
-            <w:r>
-              <w:t>Verify that the system can run on different browser</w:t>
-            </w:r>
-          </w:p>
-        </w:tc>
-      </w:tr>
-      <w:tr>
-        <w:tc>
-          <w:tcPr>
-            <w:tcW w:w="805" w:type="dxa"/>
-            <w:shd w:val="clear" w:color="auto" w:fill="FFFFFF" w:themeFill="background1"/>
-          </w:tcPr>
-          <w:p>
-            <w:r>
-              <w:t>3</w:t>
-            </w:r>
-          </w:p>
-        </w:tc>
-        <w:tc>
-          <w:tcPr>
-            <w:tcW w:w="1530" w:type="dxa"/>
-            <w:shd w:val="clear" w:color="auto" w:fill="FFFFFF" w:themeFill="background1"/>
-          </w:tcPr>
-          <w:p>
-            <w:r>
-              <w:t>1.5.7</w:t>
-            </w:r>
-          </w:p>
-        </w:tc>
-        <w:tc>
-          <w:tcPr>
-            <w:tcW w:w="2880" w:type="dxa"/>
-            <w:shd w:val="clear" w:color="auto" w:fill="FFFFFF" w:themeFill="background1"/>
-          </w:tcPr>
-          <w:p>
-            <w:r>
-              <w:t>Isolated Testing</w:t>
-            </w:r>
-          </w:p>
-        </w:tc>
-        <w:tc>
-          <w:tcPr>
-            <w:tcW w:w="4082" w:type="dxa"/>
-            <w:shd w:val="clear" w:color="auto" w:fill="FFFFFF" w:themeFill="background1"/>
-          </w:tcPr>
-          <w:p>
-            <w:r>
-              <w:t>Conduct initial testing of the system in an isolated environment</w:t>
-            </w:r>
-          </w:p>
-        </w:tc>
-      </w:tr>
-      <w:tr>
-        <w:tc>
-          <w:tcPr>
-            <w:tcW w:w="805" w:type="dxa"/>
-            <w:shd w:val="clear" w:color="auto" w:fill="FFFFFF" w:themeFill="background1"/>
-          </w:tcPr>
-          <w:p>
-            <w:r>
-              <w:t>3</w:t>
-            </w:r>
-          </w:p>
-        </w:tc>
-        <w:tc>
-          <w:tcPr>
-            <w:tcW w:w="1530" w:type="dxa"/>
-            <w:shd w:val="clear" w:color="auto" w:fill="FFFFFF" w:themeFill="background1"/>
-          </w:tcPr>
-          <w:p>
-            <w:r>
-              <w:t>1.5.8</w:t>
-            </w:r>
-          </w:p>
-        </w:tc>
-        <w:tc>
-          <w:tcPr>
-            <w:tcW w:w="2880" w:type="dxa"/>
-            <w:shd w:val="clear" w:color="auto" w:fill="FFFFFF" w:themeFill="background1"/>
-          </w:tcPr>
-          <w:p>
-            <w:r>
-              <w:t>Promotion/Advertisement</w:t>
-            </w:r>
-          </w:p>
-        </w:tc>
-        <w:tc>
-          <w:tcPr>
-            <w:tcW w:w="4082" w:type="dxa"/>
-            <w:shd w:val="clear" w:color="auto" w:fill="FFFFFF" w:themeFill="background1"/>
-          </w:tcPr>
-          <w:p>
-            <w:r>
-              <w:t>Develop promotion and advertising materials for the system and make it know to its potential users</w:t>
-            </w:r>
-          </w:p>
-        </w:tc>
-      </w:tr>
-      <w:tr>
-        <w:tc>
-          <w:tcPr>
-            <w:tcW w:w="805" w:type="dxa"/>
-            <w:shd w:val="clear" w:color="auto" w:fill="FFFFFF" w:themeFill="background1"/>
-          </w:tcPr>
-          <w:p>
-            <w:r>
-              <w:t>3</w:t>
-            </w:r>
-          </w:p>
-        </w:tc>
-        <w:tc>
-          <w:tcPr>
-            <w:tcW w:w="1530" w:type="dxa"/>
-            <w:shd w:val="clear" w:color="auto" w:fill="FFFFFF" w:themeFill="background1"/>
-          </w:tcPr>
-          <w:p>
-            <w:r>
-              <w:t>1.5.9</w:t>
-            </w:r>
-          </w:p>
-        </w:tc>
-        <w:tc>
-          <w:tcPr>
-            <w:tcW w:w="2880" w:type="dxa"/>
-            <w:shd w:val="clear" w:color="auto" w:fill="FFFFFF" w:themeFill="background1"/>
-          </w:tcPr>
-          <w:p>
-            <w:r>
-              <w:t>Set up Kiosk for localize deployment</w:t>
-            </w:r>
-          </w:p>
-        </w:tc>
-        <w:tc>
-          <w:tcPr>
-            <w:tcW w:w="4082" w:type="dxa"/>
-            <w:shd w:val="clear" w:color="auto" w:fill="FFFFFF" w:themeFill="background1"/>
-          </w:tcPr>
-          <w:p>
-            <w:r>
-              <w:t xml:space="preserve">Set up kiosks for the local deployment of the system within the premise </w:t>
-            </w:r>
-          </w:p>
-        </w:tc>
-      </w:tr>
-      <w:tr>
-        <w:tc>
-          <w:tcPr>
-            <w:tcW w:w="805" w:type="dxa"/>
-            <w:shd w:val="clear" w:color="auto" w:fill="FFFFFF" w:themeFill="background1"/>
-          </w:tcPr>
-          <w:p>
-            <w:r>
-              <w:t>3</w:t>
-            </w:r>
-          </w:p>
-        </w:tc>
-        <w:tc>
-          <w:tcPr>
-            <w:tcW w:w="1530" w:type="dxa"/>
-            <w:shd w:val="clear" w:color="auto" w:fill="FFFFFF" w:themeFill="background1"/>
-          </w:tcPr>
-          <w:p>
-            <w:r>
-              <w:t>1.5.10</w:t>
-            </w:r>
-          </w:p>
-        </w:tc>
-        <w:tc>
-          <w:tcPr>
-            <w:tcW w:w="2880" w:type="dxa"/>
-            <w:shd w:val="clear" w:color="auto" w:fill="FFFFFF" w:themeFill="background1"/>
-          </w:tcPr>
-          <w:p>
-            <w:r>
-              <w:t>Deploy running system to internal users (ITRO)</w:t>
-            </w:r>
-          </w:p>
-        </w:tc>
-        <w:tc>
-          <w:tcPr>
-            <w:tcW w:w="4082" w:type="dxa"/>
-            <w:shd w:val="clear" w:color="auto" w:fill="FFFFFF" w:themeFill="background1"/>
-          </w:tcPr>
-          <w:p>
-            <w:r>
-              <w:t xml:space="preserve">Deploy the system to internal ITRO users  </w:t>
-            </w:r>
-          </w:p>
-        </w:tc>
-      </w:tr>
-      <w:tr>
-        <w:tc>
-          <w:tcPr>
-            <w:tcW w:w="805" w:type="dxa"/>
-            <w:shd w:val="clear" w:color="auto" w:fill="FFFFFF" w:themeFill="background1"/>
-          </w:tcPr>
-          <w:p>
-            <w:r>
-              <w:t>3</w:t>
-            </w:r>
-          </w:p>
-        </w:tc>
-        <w:tc>
-          <w:tcPr>
-            <w:tcW w:w="1530" w:type="dxa"/>
-            <w:shd w:val="clear" w:color="auto" w:fill="FFFFFF" w:themeFill="background1"/>
-          </w:tcPr>
-          <w:p>
-            <w:r>
-              <w:t>1.5.11</w:t>
-            </w:r>
-          </w:p>
-        </w:tc>
-        <w:tc>
-          <w:tcPr>
-            <w:tcW w:w="2880" w:type="dxa"/>
-            <w:shd w:val="clear" w:color="auto" w:fill="FFFFFF" w:themeFill="background1"/>
-          </w:tcPr>
-          <w:p>
-            <w:r>
-              <w:t>Train general users</w:t>
-            </w:r>
-          </w:p>
-        </w:tc>
-        <w:tc>
-          <w:tcPr>
-            <w:tcW w:w="4082" w:type="dxa"/>
-            <w:shd w:val="clear" w:color="auto" w:fill="FFFFFF" w:themeFill="background1"/>
-          </w:tcPr>
-          <w:p>
-            <w:r>
-              <w:t xml:space="preserve">Train internal users on how to use the system effectively and efficiently           </w:t>
-            </w:r>
-          </w:p>
-        </w:tc>
-      </w:tr>
-      <w:tr>
-        <w:tc>
-          <w:tcPr>
-            <w:tcW w:w="805" w:type="dxa"/>
-            <w:shd w:val="clear" w:color="auto" w:fill="FFFFFF" w:themeFill="background1"/>
-          </w:tcPr>
-          <w:p>
-            <w:r>
-              <w:t>3</w:t>
-            </w:r>
-          </w:p>
-        </w:tc>
-        <w:tc>
-          <w:tcPr>
-            <w:tcW w:w="1530" w:type="dxa"/>
-            <w:shd w:val="clear" w:color="auto" w:fill="FFFFFF" w:themeFill="background1"/>
-          </w:tcPr>
-          <w:p>
-            <w:r>
-              <w:t>1.5.12</w:t>
-            </w:r>
-          </w:p>
-        </w:tc>
-        <w:tc>
-          <w:tcPr>
-            <w:tcW w:w="2880" w:type="dxa"/>
-            <w:shd w:val="clear" w:color="auto" w:fill="FFFFFF" w:themeFill="background1"/>
-          </w:tcPr>
-          <w:p>
-            <w:r>
-              <w:t>Deploy whole running system (ITRO/Clients)</w:t>
-            </w:r>
-          </w:p>
-        </w:tc>
-        <w:tc>
-          <w:tcPr>
-            <w:tcW w:w="4082" w:type="dxa"/>
-            <w:shd w:val="clear" w:color="auto" w:fill="FFFFFF" w:themeFill="background1"/>
-          </w:tcPr>
-          <w:p>
-            <w:r>
-              <w:t>Deploy the running ITRO system to both ITRO and clients</w:t>
-            </w:r>
-          </w:p>
-        </w:tc>
-      </w:tr>
-      <w:tr>
-        <w:tc>
-          <w:tcPr>
-            <w:tcW w:w="805" w:type="dxa"/>
-            <w:shd w:val="clear" w:color="auto" w:fill="FFFFFF" w:themeFill="background1"/>
-          </w:tcPr>
-          <w:p>
-            <w:r>
-              <w:t>2</w:t>
-            </w:r>
-          </w:p>
-        </w:tc>
-        <w:tc>
-          <w:tcPr>
-            <w:tcW w:w="1530" w:type="dxa"/>
-            <w:shd w:val="clear" w:color="auto" w:fill="FFFFFF" w:themeFill="background1"/>
-          </w:tcPr>
-          <w:p>
-            <w:r>
-              <w:t>1.6</w:t>
-            </w:r>
-          </w:p>
-        </w:tc>
-        <w:tc>
-          <w:tcPr>
-            <w:tcW w:w="2880" w:type="dxa"/>
-            <w:shd w:val="clear" w:color="auto" w:fill="FFFFFF" w:themeFill="background1"/>
-          </w:tcPr>
-          <w:p>
-            <w:r>
-              <w:t>Control</w:t>
-            </w:r>
-          </w:p>
-        </w:tc>
-        <w:tc>
-          <w:tcPr>
-            <w:tcW w:w="4082" w:type="dxa"/>
-            <w:shd w:val="clear" w:color="auto" w:fill="FFFFFF" w:themeFill="background1"/>
-          </w:tcPr>
-          <w:p>
-            <w:r>
-              <w:t>The phase where the project is already deployed and is under provision</w:t>
-            </w:r>
-          </w:p>
-        </w:tc>
-      </w:tr>
-      <w:tr>
-        <w:tc>
-          <w:tcPr>
-            <w:tcW w:w="805" w:type="dxa"/>
-            <w:shd w:val="clear" w:color="auto" w:fill="FFFFFF" w:themeFill="background1"/>
-          </w:tcPr>
-          <w:p>
-            <w:r>
-              <w:t>3</w:t>
-            </w:r>
-          </w:p>
-        </w:tc>
-        <w:tc>
-          <w:tcPr>
-            <w:tcW w:w="1530" w:type="dxa"/>
-            <w:shd w:val="clear" w:color="auto" w:fill="FFFFFF" w:themeFill="background1"/>
-          </w:tcPr>
-          <w:p>
-            <w:r>
-              <w:t>1.6.1</w:t>
-            </w:r>
-          </w:p>
-        </w:tc>
-        <w:tc>
-          <w:tcPr>
-            <w:tcW w:w="2880" w:type="dxa"/>
-            <w:shd w:val="clear" w:color="auto" w:fill="FFFFFF" w:themeFill="background1"/>
-          </w:tcPr>
-          <w:p>
-            <w:r>
-              <w:t>Project Management</w:t>
-            </w:r>
-          </w:p>
-        </w:tc>
-        <w:tc>
-          <w:tcPr>
-            <w:tcW w:w="4082" w:type="dxa"/>
-            <w:shd w:val="clear" w:color="auto" w:fill="FFFFFF" w:themeFill="background1"/>
-          </w:tcPr>
-          <w:p>
-            <w:r>
-              <w:t xml:space="preserve">The process of leading, planning, organizing, and controlling resources to achieve specific goals and meet specific success criteria for the project. This element includes the development and management of project plans, schedules, budgets, and resources, as well as the monitoring and control of project performance to ensure that project goals are achieved. It also involves communication and coordination with </w:t>
-            </w:r>
-            <w:r>
-              <w:lastRenderedPageBreak/>
-              <w:t>stakeholders, risk management, and project team management.</w:t>
-            </w:r>
-          </w:p>
-        </w:tc>
-      </w:tr>
-      <w:tr>
-        <w:tc>
-          <w:tcPr>
-            <w:tcW w:w="805" w:type="dxa"/>
-            <w:shd w:val="clear" w:color="auto" w:fill="FFFFFF" w:themeFill="background1"/>
-          </w:tcPr>
-          <w:p>
-            <w:r>
-              <w:lastRenderedPageBreak/>
               <w:t>3</w:t>
             </w:r>
           </w:p>
@@ -7740,7 +8648,11 @@
           </w:tcPr>
           <w:p>
             <w:r>
-              <w:t>The phase where the project is nearly, if not done already, and is deployable and can be handled by the client with less-to-no interference from the team</w:t>
+              <w:t xml:space="preserve">The phase where the project is nearly, if not done already, and is deployable and </w:t>
+            </w:r>
+            <w:r>
+              <w:lastRenderedPageBreak/>
+              <w:t>can be handled by the client with less-to-no interference from the team</w:t>
             </w:r>
           </w:p>
         </w:tc>
@@ -7753,6 +8665,7 @@
           </w:tcPr>
           <w:p>
             <w:r>
+              <w:lastRenderedPageBreak/>
               <w:t>3</w:t>
             </w:r>
           </w:p>
@@ -7891,7 +8804,6 @@
           </w:tcPr>
           <w:p>
             <w:r>
-              <w:lastRenderedPageBreak/>
               <w:t>3</w:t>
             </w:r>
           </w:p>
@@ -8081,6 +8993,7 @@
         <w:ind w:left="1980" w:hanging="1980"/>
       </w:pPr>
       <w:r>
+        <w:lastRenderedPageBreak/>
         <w:t>WBS Element:</w:t>
       </w:r>
       <w:r>
@@ -10101,26 +11014,6 @@
 </file>
 
 <file path=customXml/item1.xml><?xml version="1.0" encoding="utf-8"?>
-<?mso-contentType ?>
-<FormTemplates xmlns="http://schemas.microsoft.com/sharepoint/v3/contenttype/forms">
-  <Display>DocumentLibraryForm</Display>
-  <Edit>DocumentLibraryForm</Edit>
-  <New>DocumentLibraryForm</New>
-</FormTemplates>
-</file>
-
-<file path=customXml/item2.xml><?xml version="1.0" encoding="utf-8"?>
-<p:properties xmlns:p="http://schemas.microsoft.com/office/2006/metadata/properties" xmlns:xsi="http://www.w3.org/2001/XMLSchema-instance" xmlns:pc="http://schemas.microsoft.com/office/infopath/2007/PartnerControls">
-  <documentManagement>
-    <TaxCatchAll xmlns="0d803109-e11b-45d4-a4e8-5bf0740163af" xsi:nil="true"/>
-    <lcf76f155ced4ddcb4097134ff3c332f xmlns="31aac78f-6ed8-4134-ac7e-47c186d487c3">
-      <Terms xmlns="http://schemas.microsoft.com/office/infopath/2007/PartnerControls"/>
-    </lcf76f155ced4ddcb4097134ff3c332f>
-  </documentManagement>
-</p:properties>
-</file>
-
-<file path=customXml/item3.xml><?xml version="1.0" encoding="utf-8"?>
 <ct:contentTypeSchema xmlns:ct="http://schemas.microsoft.com/office/2006/metadata/contentType" xmlns:ma="http://schemas.microsoft.com/office/2006/metadata/properties/metaAttributes" ct:_="" ma:_="" ma:contentTypeName="Document" ma:contentTypeID="0x01010078E5C03F786D684AB79627F2BAF5AB3A" ma:contentTypeVersion="12" ma:contentTypeDescription="Create a new document." ma:contentTypeScope="" ma:versionID="6753d19c26ced2570449d2cfe2fd38cd">
   <xsd:schema xmlns:xsd="http://www.w3.org/2001/XMLSchema" xmlns:xs="http://www.w3.org/2001/XMLSchema" xmlns:p="http://schemas.microsoft.com/office/2006/metadata/properties" xmlns:ns2="31aac78f-6ed8-4134-ac7e-47c186d487c3" xmlns:ns3="0d803109-e11b-45d4-a4e8-5bf0740163af" targetNamespace="http://schemas.microsoft.com/office/2006/metadata/properties" ma:root="true" ma:fieldsID="59531f12ec9f3761682ad3919ac9365f" ns2:_="" ns3:_="">
     <xsd:import namespace="31aac78f-6ed8-4134-ac7e-47c186d487c3"/>
@@ -10337,10 +11230,41 @@
 </ct:contentTypeSchema>
 </file>
 
+<file path=customXml/item2.xml><?xml version="1.0" encoding="utf-8"?>
+<p:properties xmlns:p="http://schemas.microsoft.com/office/2006/metadata/properties" xmlns:xsi="http://www.w3.org/2001/XMLSchema-instance" xmlns:pc="http://schemas.microsoft.com/office/infopath/2007/PartnerControls">
+  <documentManagement>
+    <TaxCatchAll xmlns="0d803109-e11b-45d4-a4e8-5bf0740163af" xsi:nil="true"/>
+    <lcf76f155ced4ddcb4097134ff3c332f xmlns="31aac78f-6ed8-4134-ac7e-47c186d487c3">
+      <Terms xmlns="http://schemas.microsoft.com/office/infopath/2007/PartnerControls"/>
+    </lcf76f155ced4ddcb4097134ff3c332f>
+  </documentManagement>
+</p:properties>
+</file>
+
+<file path=customXml/item3.xml><?xml version="1.0" encoding="utf-8"?>
+<?mso-contentType ?>
+<FormTemplates xmlns="http://schemas.microsoft.com/sharepoint/v3/contenttype/forms">
+  <Display>DocumentLibraryForm</Display>
+  <Edit>DocumentLibraryForm</Edit>
+  <New>DocumentLibraryForm</New>
+</FormTemplates>
+</file>
+
 <file path=customXml/itemProps1.xml><?xml version="1.0" encoding="utf-8"?>
-<ds:datastoreItem xmlns:ds="http://schemas.openxmlformats.org/officeDocument/2006/customXml" ds:itemID="{C61E3F85-914A-44C7-AF9E-3B4FBC8070AF}">
+<ds:datastoreItem xmlns:ds="http://schemas.openxmlformats.org/officeDocument/2006/customXml" ds:itemID="{EE03CD36-9A5D-41C9-B9E9-7BC41B4B3209}">
   <ds:schemaRefs>
-    <ds:schemaRef ds:uri="http://schemas.microsoft.com/sharepoint/v3/contenttype/forms"/>
+    <ds:schemaRef ds:uri="http://schemas.microsoft.com/office/2006/metadata/contentType"/>
+    <ds:schemaRef ds:uri="http://schemas.microsoft.com/office/2006/metadata/properties/metaAttributes"/>
+    <ds:schemaRef ds:uri="http://www.w3.org/2001/XMLSchema"/>
+    <ds:schemaRef ds:uri="http://schemas.microsoft.com/office/2006/metadata/properties"/>
+    <ds:schemaRef ds:uri="31aac78f-6ed8-4134-ac7e-47c186d487c3"/>
+    <ds:schemaRef ds:uri="0d803109-e11b-45d4-a4e8-5bf0740163af"/>
+    <ds:schemaRef ds:uri="http://schemas.microsoft.com/office/2006/documentManagement/types"/>
+    <ds:schemaRef ds:uri="http://schemas.microsoft.com/office/infopath/2007/PartnerControls"/>
+    <ds:schemaRef ds:uri="http://schemas.openxmlformats.org/package/2006/metadata/core-properties"/>
+    <ds:schemaRef ds:uri="http://purl.org/dc/elements/1.1/"/>
+    <ds:schemaRef ds:uri="http://purl.org/dc/terms/"/>
+    <ds:schemaRef ds:uri="http://schemas.microsoft.com/internal/obd"/>
   </ds:schemaRefs>
 </ds:datastoreItem>
 </file>
@@ -10357,20 +11281,9 @@
 </file>
 
 <file path=customXml/itemProps3.xml><?xml version="1.0" encoding="utf-8"?>
-<ds:datastoreItem xmlns:ds="http://schemas.openxmlformats.org/officeDocument/2006/customXml" ds:itemID="{EE03CD36-9A5D-41C9-B9E9-7BC41B4B3209}">
+<ds:datastoreItem xmlns:ds="http://schemas.openxmlformats.org/officeDocument/2006/customXml" ds:itemID="{C61E3F85-914A-44C7-AF9E-3B4FBC8070AF}">
   <ds:schemaRefs>
-    <ds:schemaRef ds:uri="http://schemas.microsoft.com/office/2006/metadata/contentType"/>
-    <ds:schemaRef ds:uri="http://schemas.microsoft.com/office/2006/metadata/properties/metaAttributes"/>
-    <ds:schemaRef ds:uri="http://www.w3.org/2001/XMLSchema"/>
-    <ds:schemaRef ds:uri="http://schemas.microsoft.com/office/2006/metadata/properties"/>
-    <ds:schemaRef ds:uri="31aac78f-6ed8-4134-ac7e-47c186d487c3"/>
-    <ds:schemaRef ds:uri="0d803109-e11b-45d4-a4e8-5bf0740163af"/>
-    <ds:schemaRef ds:uri="http://schemas.microsoft.com/office/2006/documentManagement/types"/>
-    <ds:schemaRef ds:uri="http://schemas.microsoft.com/office/infopath/2007/PartnerControls"/>
-    <ds:schemaRef ds:uri="http://schemas.openxmlformats.org/package/2006/metadata/core-properties"/>
-    <ds:schemaRef ds:uri="http://purl.org/dc/elements/1.1/"/>
-    <ds:schemaRef ds:uri="http://purl.org/dc/terms/"/>
-    <ds:schemaRef ds:uri="http://schemas.microsoft.com/internal/obd"/>
+    <ds:schemaRef ds:uri="http://schemas.microsoft.com/sharepoint/v3/contenttype/forms"/>
   </ds:schemaRefs>
 </ds:datastoreItem>
 </file>
</xml_diff>